<commit_message>
daftar pustaka & fix formatting
</commit_message>
<xml_diff>
--- a/BAB V.docx
+++ b/BAB V.docx
@@ -1,6 +1,6 @@
 
 <file path=word/document.xml><?xml version="1.0" encoding="utf-8"?>
-<w:document xmlns:wpc="http://schemas.microsoft.com/office/word/2010/wordprocessingCanvas" xmlns:cx="http://schemas.microsoft.com/office/drawing/2014/chartex" xmlns:mc="http://schemas.openxmlformats.org/markup-compatibility/2006" xmlns:o="urn:schemas-microsoft-com:office:office" xmlns:r="http://schemas.openxmlformats.org/officeDocument/2006/relationships" xmlns:m="http://schemas.openxmlformats.org/officeDocument/2006/math" xmlns:v="urn:schemas-microsoft-com:vml" xmlns:wp14="http://schemas.microsoft.com/office/word/2010/wordprocessingDrawing" xmlns:wp="http://schemas.openxmlformats.org/drawingml/2006/wordprocessingDrawing" xmlns:w10="urn:schemas-microsoft-com:office:word" xmlns:w="http://schemas.openxmlformats.org/wordprocessingml/2006/main" xmlns:w14="http://schemas.microsoft.com/office/word/2010/wordml" xmlns:w15="http://schemas.microsoft.com/office/word/2012/wordml" xmlns:w16se="http://schemas.microsoft.com/office/word/2015/wordml/symex" xmlns:wpg="http://schemas.microsoft.com/office/word/2010/wordprocessingGroup" xmlns:wpi="http://schemas.microsoft.com/office/word/2010/wordprocessingInk" xmlns:wne="http://schemas.microsoft.com/office/word/2006/wordml" xmlns:wps="http://schemas.microsoft.com/office/word/2010/wordprocessingShape" mc:Ignorable="w14 w15 w16se wp14">
+<w:document xmlns:wpc="http://schemas.microsoft.com/office/word/2010/wordprocessingCanvas" xmlns:cx="http://schemas.microsoft.com/office/drawing/2014/chartex" xmlns:cx1="http://schemas.microsoft.com/office/drawing/2015/9/8/chartex" xmlns:cx2="http://schemas.microsoft.com/office/drawing/2015/10/21/chartex" xmlns:cx3="http://schemas.microsoft.com/office/drawing/2016/5/9/chartex" xmlns:cx4="http://schemas.microsoft.com/office/drawing/2016/5/10/chartex" xmlns:cx5="http://schemas.microsoft.com/office/drawing/2016/5/11/chartex" xmlns:cx6="http://schemas.microsoft.com/office/drawing/2016/5/12/chartex" xmlns:cx7="http://schemas.microsoft.com/office/drawing/2016/5/13/chartex" xmlns:cx8="http://schemas.microsoft.com/office/drawing/2016/5/14/chartex" xmlns:mc="http://schemas.openxmlformats.org/markup-compatibility/2006" xmlns:aink="http://schemas.microsoft.com/office/drawing/2016/ink" xmlns:am3d="http://schemas.microsoft.com/office/drawing/2017/model3d" xmlns:o="urn:schemas-microsoft-com:office:office" xmlns:r="http://schemas.openxmlformats.org/officeDocument/2006/relationships" xmlns:m="http://schemas.openxmlformats.org/officeDocument/2006/math" xmlns:v="urn:schemas-microsoft-com:vml" xmlns:wp14="http://schemas.microsoft.com/office/word/2010/wordprocessingDrawing" xmlns:wp="http://schemas.openxmlformats.org/drawingml/2006/wordprocessingDrawing" xmlns:w10="urn:schemas-microsoft-com:office:word" xmlns:w="http://schemas.openxmlformats.org/wordprocessingml/2006/main" xmlns:w14="http://schemas.microsoft.com/office/word/2010/wordml" xmlns:w15="http://schemas.microsoft.com/office/word/2012/wordml" xmlns:w16cex="http://schemas.microsoft.com/office/word/2018/wordml/cex" xmlns:w16cid="http://schemas.microsoft.com/office/word/2016/wordml/cid" xmlns:w16="http://schemas.microsoft.com/office/word/2018/wordml" xmlns:w16sdtdh="http://schemas.microsoft.com/office/word/2020/wordml/sdtdatahash" xmlns:w16se="http://schemas.microsoft.com/office/word/2015/wordml/symex" xmlns:wpg="http://schemas.microsoft.com/office/word/2010/wordprocessingGroup" xmlns:wpi="http://schemas.microsoft.com/office/word/2010/wordprocessingInk" xmlns:wne="http://schemas.microsoft.com/office/word/2006/wordml" xmlns:wps="http://schemas.microsoft.com/office/word/2010/wordprocessingShape" mc:Ignorable="w14 w15 w16se w16cid w16 w16cex w16sdtdh wp14">
   <w:body>
     <w:p>
       <w:pPr>
@@ -66,28 +66,25 @@
         <w:jc w:val="both"/>
         <w:rPr>
           <w:rFonts w:ascii="Times New Roman" w:hAnsi="Times New Roman" w:cs="Times New Roman"/>
-        </w:rPr>
-      </w:pPr>
-      <w:proofErr w:type="spellStart"/>
-      <w:r>
-        <w:rPr>
-          <w:rFonts w:ascii="Times New Roman" w:hAnsi="Times New Roman" w:cs="Times New Roman"/>
-          <w:lang w:val="en-ID"/>
-        </w:rPr>
-        <w:t>Pada</w:t>
-      </w:r>
-      <w:proofErr w:type="spellEnd"/>
-      <w:r>
-        <w:rPr>
-          <w:rFonts w:ascii="Times New Roman" w:hAnsi="Times New Roman" w:cs="Times New Roman"/>
-          <w:lang w:val="en-ID"/>
-        </w:rPr>
-        <w:t xml:space="preserve"> </w:t>
-      </w:r>
-      <w:proofErr w:type="spellStart"/>
-      <w:r>
-        <w:rPr>
-          <w:rFonts w:ascii="Times New Roman" w:hAnsi="Times New Roman" w:cs="Times New Roman"/>
+          <w:sz w:val="24"/>
+          <w:szCs w:val="24"/>
+        </w:rPr>
+      </w:pPr>
+      <w:r>
+        <w:rPr>
+          <w:rFonts w:ascii="Times New Roman" w:hAnsi="Times New Roman" w:cs="Times New Roman"/>
+          <w:sz w:val="24"/>
+          <w:szCs w:val="24"/>
+          <w:lang w:val="en-ID"/>
+        </w:rPr>
+        <w:t xml:space="preserve">Pada </w:t>
+      </w:r>
+      <w:proofErr w:type="spellStart"/>
+      <w:r>
+        <w:rPr>
+          <w:rFonts w:ascii="Times New Roman" w:hAnsi="Times New Roman" w:cs="Times New Roman"/>
+          <w:sz w:val="24"/>
+          <w:szCs w:val="24"/>
           <w:lang w:val="en-ID"/>
         </w:rPr>
         <w:t>bab</w:t>
@@ -96,14 +93,18 @@
       <w:r>
         <w:rPr>
           <w:rFonts w:ascii="Times New Roman" w:hAnsi="Times New Roman" w:cs="Times New Roman"/>
-          <w:lang w:val="en-ID"/>
-        </w:rPr>
-        <w:t xml:space="preserve"> </w:t>
-      </w:r>
-      <w:proofErr w:type="spellStart"/>
-      <w:r>
-        <w:rPr>
-          <w:rFonts w:ascii="Times New Roman" w:hAnsi="Times New Roman" w:cs="Times New Roman"/>
+          <w:sz w:val="24"/>
+          <w:szCs w:val="24"/>
+          <w:lang w:val="en-ID"/>
+        </w:rPr>
+        <w:t xml:space="preserve"> </w:t>
+      </w:r>
+      <w:proofErr w:type="spellStart"/>
+      <w:r>
+        <w:rPr>
+          <w:rFonts w:ascii="Times New Roman" w:hAnsi="Times New Roman" w:cs="Times New Roman"/>
+          <w:sz w:val="24"/>
+          <w:szCs w:val="24"/>
         </w:rPr>
         <w:t>ini</w:t>
       </w:r>
@@ -111,13 +112,17 @@
       <w:r>
         <w:rPr>
           <w:rFonts w:ascii="Times New Roman" w:hAnsi="Times New Roman" w:cs="Times New Roman"/>
-        </w:rPr>
-        <w:t xml:space="preserve"> </w:t>
-      </w:r>
-      <w:proofErr w:type="spellStart"/>
-      <w:r>
-        <w:rPr>
-          <w:rFonts w:ascii="Times New Roman" w:hAnsi="Times New Roman" w:cs="Times New Roman"/>
+          <w:sz w:val="24"/>
+          <w:szCs w:val="24"/>
+        </w:rPr>
+        <w:t xml:space="preserve"> </w:t>
+      </w:r>
+      <w:proofErr w:type="spellStart"/>
+      <w:r>
+        <w:rPr>
+          <w:rFonts w:ascii="Times New Roman" w:hAnsi="Times New Roman" w:cs="Times New Roman"/>
+          <w:sz w:val="24"/>
+          <w:szCs w:val="24"/>
         </w:rPr>
         <w:t>akan</w:t>
       </w:r>
@@ -125,13 +130,17 @@
       <w:r>
         <w:rPr>
           <w:rFonts w:ascii="Times New Roman" w:hAnsi="Times New Roman" w:cs="Times New Roman"/>
-        </w:rPr>
-        <w:t xml:space="preserve"> </w:t>
-      </w:r>
-      <w:proofErr w:type="spellStart"/>
-      <w:r>
-        <w:rPr>
-          <w:rFonts w:ascii="Times New Roman" w:hAnsi="Times New Roman" w:cs="Times New Roman"/>
+          <w:sz w:val="24"/>
+          <w:szCs w:val="24"/>
+        </w:rPr>
+        <w:t xml:space="preserve"> </w:t>
+      </w:r>
+      <w:proofErr w:type="spellStart"/>
+      <w:r>
+        <w:rPr>
+          <w:rFonts w:ascii="Times New Roman" w:hAnsi="Times New Roman" w:cs="Times New Roman"/>
+          <w:sz w:val="24"/>
+          <w:szCs w:val="24"/>
         </w:rPr>
         <w:t>dijelaskan</w:t>
       </w:r>
@@ -139,33 +148,35 @@
       <w:r>
         <w:rPr>
           <w:rFonts w:ascii="Times New Roman" w:hAnsi="Times New Roman" w:cs="Times New Roman"/>
-        </w:rPr>
-        <w:t xml:space="preserve"> </w:t>
-      </w:r>
-      <w:proofErr w:type="spellStart"/>
-      <w:r>
-        <w:rPr>
-          <w:rFonts w:ascii="Times New Roman" w:hAnsi="Times New Roman" w:cs="Times New Roman"/>
-        </w:rPr>
-        <w:t>kes</w:t>
-      </w:r>
-      <w:r>
-        <w:rPr>
-          <w:rFonts w:ascii="Times New Roman" w:hAnsi="Times New Roman" w:cs="Times New Roman"/>
-        </w:rPr>
-        <w:t>impulan</w:t>
-      </w:r>
-      <w:proofErr w:type="spellEnd"/>
-      <w:r>
-        <w:rPr>
-          <w:rFonts w:ascii="Times New Roman" w:hAnsi="Times New Roman" w:cs="Times New Roman"/>
-        </w:rPr>
-        <w:t xml:space="preserve"> </w:t>
-      </w:r>
-      <w:proofErr w:type="spellStart"/>
-      <w:r>
-        <w:rPr>
-          <w:rFonts w:ascii="Times New Roman" w:hAnsi="Times New Roman" w:cs="Times New Roman"/>
+          <w:sz w:val="24"/>
+          <w:szCs w:val="24"/>
+        </w:rPr>
+        <w:t xml:space="preserve"> </w:t>
+      </w:r>
+      <w:proofErr w:type="spellStart"/>
+      <w:r>
+        <w:rPr>
+          <w:rFonts w:ascii="Times New Roman" w:hAnsi="Times New Roman" w:cs="Times New Roman"/>
+          <w:sz w:val="24"/>
+          <w:szCs w:val="24"/>
+        </w:rPr>
+        <w:t>kesimpulan</w:t>
+      </w:r>
+      <w:proofErr w:type="spellEnd"/>
+      <w:r>
+        <w:rPr>
+          <w:rFonts w:ascii="Times New Roman" w:hAnsi="Times New Roman" w:cs="Times New Roman"/>
+          <w:sz w:val="24"/>
+          <w:szCs w:val="24"/>
+        </w:rPr>
+        <w:t xml:space="preserve"> </w:t>
+      </w:r>
+      <w:proofErr w:type="spellStart"/>
+      <w:r>
+        <w:rPr>
+          <w:rFonts w:ascii="Times New Roman" w:hAnsi="Times New Roman" w:cs="Times New Roman"/>
+          <w:sz w:val="24"/>
+          <w:szCs w:val="24"/>
         </w:rPr>
         <w:t>dari</w:t>
       </w:r>
@@ -173,13 +184,17 @@
       <w:r>
         <w:rPr>
           <w:rFonts w:ascii="Times New Roman" w:hAnsi="Times New Roman" w:cs="Times New Roman"/>
-        </w:rPr>
-        <w:t xml:space="preserve"> </w:t>
-      </w:r>
-      <w:proofErr w:type="spellStart"/>
-      <w:r>
-        <w:rPr>
-          <w:rFonts w:ascii="Times New Roman" w:hAnsi="Times New Roman" w:cs="Times New Roman"/>
+          <w:sz w:val="24"/>
+          <w:szCs w:val="24"/>
+        </w:rPr>
+        <w:t xml:space="preserve"> </w:t>
+      </w:r>
+      <w:proofErr w:type="spellStart"/>
+      <w:r>
+        <w:rPr>
+          <w:rFonts w:ascii="Times New Roman" w:hAnsi="Times New Roman" w:cs="Times New Roman"/>
+          <w:sz w:val="24"/>
+          <w:szCs w:val="24"/>
         </w:rPr>
         <w:t>aplikasi</w:t>
       </w:r>
@@ -187,13 +202,17 @@
       <w:r>
         <w:rPr>
           <w:rFonts w:ascii="Times New Roman" w:hAnsi="Times New Roman" w:cs="Times New Roman"/>
-        </w:rPr>
-        <w:t xml:space="preserve"> </w:t>
-      </w:r>
-      <w:proofErr w:type="spellStart"/>
-      <w:r>
-        <w:rPr>
-          <w:rFonts w:ascii="Times New Roman" w:hAnsi="Times New Roman" w:cs="Times New Roman"/>
+          <w:sz w:val="24"/>
+          <w:szCs w:val="24"/>
+        </w:rPr>
+        <w:t xml:space="preserve"> </w:t>
+      </w:r>
+      <w:proofErr w:type="spellStart"/>
+      <w:r>
+        <w:rPr>
+          <w:rFonts w:ascii="Times New Roman" w:hAnsi="Times New Roman" w:cs="Times New Roman"/>
+          <w:sz w:val="24"/>
+          <w:szCs w:val="24"/>
         </w:rPr>
         <w:t>pembelian</w:t>
       </w:r>
@@ -201,13 +220,17 @@
       <w:r>
         <w:rPr>
           <w:rFonts w:ascii="Times New Roman" w:hAnsi="Times New Roman" w:cs="Times New Roman"/>
-        </w:rPr>
-        <w:t xml:space="preserve"> </w:t>
-      </w:r>
-      <w:proofErr w:type="spellStart"/>
-      <w:r>
-        <w:rPr>
-          <w:rFonts w:ascii="Times New Roman" w:hAnsi="Times New Roman" w:cs="Times New Roman"/>
+          <w:sz w:val="24"/>
+          <w:szCs w:val="24"/>
+        </w:rPr>
+        <w:t xml:space="preserve"> </w:t>
+      </w:r>
+      <w:proofErr w:type="spellStart"/>
+      <w:r>
+        <w:rPr>
+          <w:rFonts w:ascii="Times New Roman" w:hAnsi="Times New Roman" w:cs="Times New Roman"/>
+          <w:sz w:val="24"/>
+          <w:szCs w:val="24"/>
         </w:rPr>
         <w:t>peralatan</w:t>
       </w:r>
@@ -215,19 +238,17 @@
       <w:r>
         <w:rPr>
           <w:rFonts w:ascii="Times New Roman" w:hAnsi="Times New Roman" w:cs="Times New Roman"/>
-        </w:rPr>
-        <w:t xml:space="preserve"> gaming ALTERNATECH </w:t>
-      </w:r>
-      <w:r>
-        <w:rPr>
-          <w:rFonts w:ascii="Times New Roman" w:hAnsi="Times New Roman" w:cs="Times New Roman"/>
-        </w:rPr>
-        <w:t xml:space="preserve">yang </w:t>
-      </w:r>
-      <w:proofErr w:type="spellStart"/>
-      <w:r>
-        <w:rPr>
-          <w:rFonts w:ascii="Times New Roman" w:hAnsi="Times New Roman" w:cs="Times New Roman"/>
+          <w:sz w:val="24"/>
+          <w:szCs w:val="24"/>
+        </w:rPr>
+        <w:t xml:space="preserve"> gaming ALTERNATECH yang </w:t>
+      </w:r>
+      <w:proofErr w:type="spellStart"/>
+      <w:r>
+        <w:rPr>
+          <w:rFonts w:ascii="Times New Roman" w:hAnsi="Times New Roman" w:cs="Times New Roman"/>
+          <w:sz w:val="24"/>
+          <w:szCs w:val="24"/>
         </w:rPr>
         <w:t>telah</w:t>
       </w:r>
@@ -235,6 +256,8 @@
       <w:r>
         <w:rPr>
           <w:rFonts w:ascii="Times New Roman" w:hAnsi="Times New Roman" w:cs="Times New Roman"/>
+          <w:sz w:val="24"/>
+          <w:szCs w:val="24"/>
         </w:rPr>
         <w:t xml:space="preserve"> kami </w:t>
       </w:r>
@@ -242,6 +265,8 @@
       <w:r>
         <w:rPr>
           <w:rFonts w:ascii="Times New Roman" w:hAnsi="Times New Roman" w:cs="Times New Roman"/>
+          <w:sz w:val="24"/>
+          <w:szCs w:val="24"/>
         </w:rPr>
         <w:t>buat</w:t>
       </w:r>
@@ -249,27 +274,17 @@
       <w:r>
         <w:rPr>
           <w:rFonts w:ascii="Times New Roman" w:hAnsi="Times New Roman" w:cs="Times New Roman"/>
-        </w:rPr>
-        <w:t xml:space="preserve">. </w:t>
-      </w:r>
-      <w:proofErr w:type="spellStart"/>
-      <w:r>
-        <w:rPr>
-          <w:rFonts w:ascii="Times New Roman" w:hAnsi="Times New Roman" w:cs="Times New Roman"/>
-        </w:rPr>
-        <w:t>Pada</w:t>
-      </w:r>
-      <w:proofErr w:type="spellEnd"/>
-      <w:r>
-        <w:rPr>
-          <w:rFonts w:ascii="Times New Roman" w:hAnsi="Times New Roman" w:cs="Times New Roman"/>
-        </w:rPr>
-        <w:t xml:space="preserve"> </w:t>
-      </w:r>
-      <w:proofErr w:type="spellStart"/>
-      <w:r>
-        <w:rPr>
-          <w:rFonts w:ascii="Times New Roman" w:hAnsi="Times New Roman" w:cs="Times New Roman"/>
+          <w:sz w:val="24"/>
+          <w:szCs w:val="24"/>
+        </w:rPr>
+        <w:t xml:space="preserve">. Pada </w:t>
+      </w:r>
+      <w:proofErr w:type="spellStart"/>
+      <w:r>
+        <w:rPr>
+          <w:rFonts w:ascii="Times New Roman" w:hAnsi="Times New Roman" w:cs="Times New Roman"/>
+          <w:sz w:val="24"/>
+          <w:szCs w:val="24"/>
         </w:rPr>
         <w:t>bab</w:t>
       </w:r>
@@ -277,13 +292,17 @@
       <w:r>
         <w:rPr>
           <w:rFonts w:ascii="Times New Roman" w:hAnsi="Times New Roman" w:cs="Times New Roman"/>
-        </w:rPr>
-        <w:t xml:space="preserve"> </w:t>
-      </w:r>
-      <w:proofErr w:type="spellStart"/>
-      <w:r>
-        <w:rPr>
-          <w:rFonts w:ascii="Times New Roman" w:hAnsi="Times New Roman" w:cs="Times New Roman"/>
+          <w:sz w:val="24"/>
+          <w:szCs w:val="24"/>
+        </w:rPr>
+        <w:t xml:space="preserve"> </w:t>
+      </w:r>
+      <w:proofErr w:type="spellStart"/>
+      <w:r>
+        <w:rPr>
+          <w:rFonts w:ascii="Times New Roman" w:hAnsi="Times New Roman" w:cs="Times New Roman"/>
+          <w:sz w:val="24"/>
+          <w:szCs w:val="24"/>
         </w:rPr>
         <w:t>ini</w:t>
       </w:r>
@@ -291,27 +310,17 @@
       <w:r>
         <w:rPr>
           <w:rFonts w:ascii="Times New Roman" w:hAnsi="Times New Roman" w:cs="Times New Roman"/>
-        </w:rPr>
-        <w:t xml:space="preserve"> </w:t>
-      </w:r>
-      <w:proofErr w:type="spellStart"/>
-      <w:r>
-        <w:rPr>
-          <w:rFonts w:ascii="Times New Roman" w:hAnsi="Times New Roman" w:cs="Times New Roman"/>
-        </w:rPr>
-        <w:t>juga</w:t>
-      </w:r>
-      <w:proofErr w:type="spellEnd"/>
-      <w:r>
-        <w:rPr>
-          <w:rFonts w:ascii="Times New Roman" w:hAnsi="Times New Roman" w:cs="Times New Roman"/>
-        </w:rPr>
-        <w:t xml:space="preserve"> </w:t>
-      </w:r>
-      <w:proofErr w:type="spellStart"/>
-      <w:r>
-        <w:rPr>
-          <w:rFonts w:ascii="Times New Roman" w:hAnsi="Times New Roman" w:cs="Times New Roman"/>
+          <w:sz w:val="24"/>
+          <w:szCs w:val="24"/>
+        </w:rPr>
+        <w:t xml:space="preserve"> juga </w:t>
+      </w:r>
+      <w:proofErr w:type="spellStart"/>
+      <w:r>
+        <w:rPr>
+          <w:rFonts w:ascii="Times New Roman" w:hAnsi="Times New Roman" w:cs="Times New Roman"/>
+          <w:sz w:val="24"/>
+          <w:szCs w:val="24"/>
         </w:rPr>
         <w:t>akan</w:t>
       </w:r>
@@ -319,13 +328,17 @@
       <w:r>
         <w:rPr>
           <w:rFonts w:ascii="Times New Roman" w:hAnsi="Times New Roman" w:cs="Times New Roman"/>
-        </w:rPr>
-        <w:t xml:space="preserve"> </w:t>
-      </w:r>
-      <w:proofErr w:type="spellStart"/>
-      <w:r>
-        <w:rPr>
-          <w:rFonts w:ascii="Times New Roman" w:hAnsi="Times New Roman" w:cs="Times New Roman"/>
+          <w:sz w:val="24"/>
+          <w:szCs w:val="24"/>
+        </w:rPr>
+        <w:t xml:space="preserve"> </w:t>
+      </w:r>
+      <w:proofErr w:type="spellStart"/>
+      <w:r>
+        <w:rPr>
+          <w:rFonts w:ascii="Times New Roman" w:hAnsi="Times New Roman" w:cs="Times New Roman"/>
+          <w:sz w:val="24"/>
+          <w:szCs w:val="24"/>
         </w:rPr>
         <w:t>disertakan</w:t>
       </w:r>
@@ -333,6 +346,8 @@
       <w:r>
         <w:rPr>
           <w:rFonts w:ascii="Times New Roman" w:hAnsi="Times New Roman" w:cs="Times New Roman"/>
+          <w:sz w:val="24"/>
+          <w:szCs w:val="24"/>
         </w:rPr>
         <w:t xml:space="preserve"> saran – saran </w:t>
       </w:r>
@@ -340,6 +355,8 @@
       <w:r>
         <w:rPr>
           <w:rFonts w:ascii="Times New Roman" w:hAnsi="Times New Roman" w:cs="Times New Roman"/>
+          <w:sz w:val="24"/>
+          <w:szCs w:val="24"/>
         </w:rPr>
         <w:t>untuk</w:t>
       </w:r>
@@ -347,39 +364,17 @@
       <w:r>
         <w:rPr>
           <w:rFonts w:ascii="Times New Roman" w:hAnsi="Times New Roman" w:cs="Times New Roman"/>
-        </w:rPr>
-        <w:t xml:space="preserve"> software </w:t>
-      </w:r>
-      <w:r>
-        <w:rPr>
-          <w:rFonts w:ascii="Times New Roman" w:hAnsi="Times New Roman" w:cs="Times New Roman"/>
-        </w:rPr>
-        <w:t>ALTERNATECH</w:t>
-      </w:r>
-      <w:r>
-        <w:rPr>
-          <w:rFonts w:ascii="Times New Roman" w:hAnsi="Times New Roman" w:cs="Times New Roman"/>
-        </w:rPr>
-        <w:t xml:space="preserve">. </w:t>
-      </w:r>
-      <w:proofErr w:type="spellStart"/>
-      <w:r>
-        <w:rPr>
-          <w:rFonts w:ascii="Times New Roman" w:hAnsi="Times New Roman" w:cs="Times New Roman"/>
-        </w:rPr>
-        <w:t>Pada</w:t>
-      </w:r>
-      <w:proofErr w:type="spellEnd"/>
-      <w:r>
-        <w:rPr>
-          <w:rFonts w:ascii="Times New Roman" w:hAnsi="Times New Roman" w:cs="Times New Roman"/>
-        </w:rPr>
-        <w:t xml:space="preserve"> </w:t>
-      </w:r>
-      <w:proofErr w:type="spellStart"/>
-      <w:r>
-        <w:rPr>
-          <w:rFonts w:ascii="Times New Roman" w:hAnsi="Times New Roman" w:cs="Times New Roman"/>
+          <w:sz w:val="24"/>
+          <w:szCs w:val="24"/>
+        </w:rPr>
+        <w:t xml:space="preserve"> software ALTERNATECH. Pada </w:t>
+      </w:r>
+      <w:proofErr w:type="spellStart"/>
+      <w:r>
+        <w:rPr>
+          <w:rFonts w:ascii="Times New Roman" w:hAnsi="Times New Roman" w:cs="Times New Roman"/>
+          <w:sz w:val="24"/>
+          <w:szCs w:val="24"/>
         </w:rPr>
         <w:t>bagian</w:t>
       </w:r>
@@ -387,13 +382,17 @@
       <w:r>
         <w:rPr>
           <w:rFonts w:ascii="Times New Roman" w:hAnsi="Times New Roman" w:cs="Times New Roman"/>
-        </w:rPr>
-        <w:t xml:space="preserve"> </w:t>
-      </w:r>
-      <w:proofErr w:type="spellStart"/>
-      <w:r>
-        <w:rPr>
-          <w:rFonts w:ascii="Times New Roman" w:hAnsi="Times New Roman" w:cs="Times New Roman"/>
+          <w:sz w:val="24"/>
+          <w:szCs w:val="24"/>
+        </w:rPr>
+        <w:t xml:space="preserve"> </w:t>
+      </w:r>
+      <w:proofErr w:type="spellStart"/>
+      <w:r>
+        <w:rPr>
+          <w:rFonts w:ascii="Times New Roman" w:hAnsi="Times New Roman" w:cs="Times New Roman"/>
+          <w:sz w:val="24"/>
+          <w:szCs w:val="24"/>
         </w:rPr>
         <w:t>akhir</w:t>
       </w:r>
@@ -401,13 +400,17 @@
       <w:r>
         <w:rPr>
           <w:rFonts w:ascii="Times New Roman" w:hAnsi="Times New Roman" w:cs="Times New Roman"/>
-        </w:rPr>
-        <w:t xml:space="preserve"> </w:t>
-      </w:r>
-      <w:proofErr w:type="spellStart"/>
-      <w:r>
-        <w:rPr>
-          <w:rFonts w:ascii="Times New Roman" w:hAnsi="Times New Roman" w:cs="Times New Roman"/>
+          <w:sz w:val="24"/>
+          <w:szCs w:val="24"/>
+        </w:rPr>
+        <w:t xml:space="preserve"> </w:t>
+      </w:r>
+      <w:proofErr w:type="spellStart"/>
+      <w:r>
+        <w:rPr>
+          <w:rFonts w:ascii="Times New Roman" w:hAnsi="Times New Roman" w:cs="Times New Roman"/>
+          <w:sz w:val="24"/>
+          <w:szCs w:val="24"/>
         </w:rPr>
         <w:t>bab</w:t>
       </w:r>
@@ -415,13 +418,17 @@
       <w:r>
         <w:rPr>
           <w:rFonts w:ascii="Times New Roman" w:hAnsi="Times New Roman" w:cs="Times New Roman"/>
-        </w:rPr>
-        <w:t xml:space="preserve"> </w:t>
-      </w:r>
-      <w:proofErr w:type="spellStart"/>
-      <w:r>
-        <w:rPr>
-          <w:rFonts w:ascii="Times New Roman" w:hAnsi="Times New Roman" w:cs="Times New Roman"/>
+          <w:sz w:val="24"/>
+          <w:szCs w:val="24"/>
+        </w:rPr>
+        <w:t xml:space="preserve"> </w:t>
+      </w:r>
+      <w:proofErr w:type="spellStart"/>
+      <w:r>
+        <w:rPr>
+          <w:rFonts w:ascii="Times New Roman" w:hAnsi="Times New Roman" w:cs="Times New Roman"/>
+          <w:sz w:val="24"/>
+          <w:szCs w:val="24"/>
         </w:rPr>
         <w:t>disertakan</w:t>
       </w:r>
@@ -429,27 +436,17 @@
       <w:r>
         <w:rPr>
           <w:rFonts w:ascii="Times New Roman" w:hAnsi="Times New Roman" w:cs="Times New Roman"/>
-        </w:rPr>
-        <w:t xml:space="preserve"> </w:t>
-      </w:r>
-      <w:proofErr w:type="spellStart"/>
-      <w:r>
-        <w:rPr>
-          <w:rFonts w:ascii="Times New Roman" w:hAnsi="Times New Roman" w:cs="Times New Roman"/>
-        </w:rPr>
-        <w:t>daftar</w:t>
-      </w:r>
-      <w:proofErr w:type="spellEnd"/>
-      <w:r>
-        <w:rPr>
-          <w:rFonts w:ascii="Times New Roman" w:hAnsi="Times New Roman" w:cs="Times New Roman"/>
-        </w:rPr>
-        <w:t xml:space="preserve"> </w:t>
-      </w:r>
-      <w:proofErr w:type="spellStart"/>
-      <w:r>
-        <w:rPr>
-          <w:rFonts w:ascii="Times New Roman" w:hAnsi="Times New Roman" w:cs="Times New Roman"/>
+          <w:sz w:val="24"/>
+          <w:szCs w:val="24"/>
+        </w:rPr>
+        <w:t xml:space="preserve"> daftar </w:t>
+      </w:r>
+      <w:proofErr w:type="spellStart"/>
+      <w:r>
+        <w:rPr>
+          <w:rFonts w:ascii="Times New Roman" w:hAnsi="Times New Roman" w:cs="Times New Roman"/>
+          <w:sz w:val="24"/>
+          <w:szCs w:val="24"/>
         </w:rPr>
         <w:t>pustaka</w:t>
       </w:r>
@@ -457,33 +454,17 @@
       <w:r>
         <w:rPr>
           <w:rFonts w:ascii="Times New Roman" w:hAnsi="Times New Roman" w:cs="Times New Roman"/>
-        </w:rPr>
-        <w:t xml:space="preserve"> </w:t>
-      </w:r>
-      <w:proofErr w:type="spellStart"/>
-      <w:r>
-        <w:rPr>
-          <w:rFonts w:ascii="Times New Roman" w:hAnsi="Times New Roman" w:cs="Times New Roman"/>
-        </w:rPr>
-        <w:t>da</w:t>
-      </w:r>
-      <w:r>
-        <w:rPr>
-          <w:rFonts w:ascii="Times New Roman" w:hAnsi="Times New Roman" w:cs="Times New Roman"/>
-        </w:rPr>
-        <w:t>n</w:t>
-      </w:r>
-      <w:proofErr w:type="spellEnd"/>
-      <w:r>
-        <w:rPr>
-          <w:rFonts w:ascii="Times New Roman" w:hAnsi="Times New Roman" w:cs="Times New Roman"/>
-        </w:rPr>
-        <w:t xml:space="preserve"> </w:t>
-      </w:r>
-      <w:proofErr w:type="spellStart"/>
-      <w:r>
-        <w:rPr>
-          <w:rFonts w:ascii="Times New Roman" w:hAnsi="Times New Roman" w:cs="Times New Roman"/>
+          <w:sz w:val="24"/>
+          <w:szCs w:val="24"/>
+        </w:rPr>
+        <w:t xml:space="preserve"> dan </w:t>
+      </w:r>
+      <w:proofErr w:type="spellStart"/>
+      <w:r>
+        <w:rPr>
+          <w:rFonts w:ascii="Times New Roman" w:hAnsi="Times New Roman" w:cs="Times New Roman"/>
+          <w:sz w:val="24"/>
+          <w:szCs w:val="24"/>
         </w:rPr>
         <w:t>sumber-sumber</w:t>
       </w:r>
@@ -491,13 +472,17 @@
       <w:r>
         <w:rPr>
           <w:rFonts w:ascii="Times New Roman" w:hAnsi="Times New Roman" w:cs="Times New Roman"/>
-        </w:rPr>
-        <w:t xml:space="preserve"> </w:t>
-      </w:r>
-      <w:proofErr w:type="spellStart"/>
-      <w:r>
-        <w:rPr>
-          <w:rFonts w:ascii="Times New Roman" w:hAnsi="Times New Roman" w:cs="Times New Roman"/>
+          <w:sz w:val="24"/>
+          <w:szCs w:val="24"/>
+        </w:rPr>
+        <w:t xml:space="preserve"> </w:t>
+      </w:r>
+      <w:proofErr w:type="spellStart"/>
+      <w:r>
+        <w:rPr>
+          <w:rFonts w:ascii="Times New Roman" w:hAnsi="Times New Roman" w:cs="Times New Roman"/>
+          <w:sz w:val="24"/>
+          <w:szCs w:val="24"/>
         </w:rPr>
         <w:t>teori</w:t>
       </w:r>
@@ -505,13 +490,17 @@
       <w:r>
         <w:rPr>
           <w:rFonts w:ascii="Times New Roman" w:hAnsi="Times New Roman" w:cs="Times New Roman"/>
-        </w:rPr>
-        <w:t xml:space="preserve"> </w:t>
-      </w:r>
-      <w:proofErr w:type="spellStart"/>
-      <w:r>
-        <w:rPr>
-          <w:rFonts w:ascii="Times New Roman" w:hAnsi="Times New Roman" w:cs="Times New Roman"/>
+          <w:sz w:val="24"/>
+          <w:szCs w:val="24"/>
+        </w:rPr>
+        <w:t xml:space="preserve"> </w:t>
+      </w:r>
+      <w:proofErr w:type="spellStart"/>
+      <w:r>
+        <w:rPr>
+          <w:rFonts w:ascii="Times New Roman" w:hAnsi="Times New Roman" w:cs="Times New Roman"/>
+          <w:sz w:val="24"/>
+          <w:szCs w:val="24"/>
         </w:rPr>
         <w:t>dari</w:t>
       </w:r>
@@ -519,13 +508,17 @@
       <w:r>
         <w:rPr>
           <w:rFonts w:ascii="Times New Roman" w:hAnsi="Times New Roman" w:cs="Times New Roman"/>
-        </w:rPr>
-        <w:t xml:space="preserve"> </w:t>
-      </w:r>
-      <w:proofErr w:type="spellStart"/>
-      <w:r>
-        <w:rPr>
-          <w:rFonts w:ascii="Times New Roman" w:hAnsi="Times New Roman" w:cs="Times New Roman"/>
+          <w:sz w:val="24"/>
+          <w:szCs w:val="24"/>
+        </w:rPr>
+        <w:t xml:space="preserve"> </w:t>
+      </w:r>
+      <w:proofErr w:type="spellStart"/>
+      <w:r>
+        <w:rPr>
+          <w:rFonts w:ascii="Times New Roman" w:hAnsi="Times New Roman" w:cs="Times New Roman"/>
+          <w:sz w:val="24"/>
+          <w:szCs w:val="24"/>
         </w:rPr>
         <w:t>buku</w:t>
       </w:r>
@@ -533,6 +526,8 @@
       <w:r>
         <w:rPr>
           <w:rFonts w:ascii="Times New Roman" w:hAnsi="Times New Roman" w:cs="Times New Roman"/>
+          <w:sz w:val="24"/>
+          <w:szCs w:val="24"/>
         </w:rPr>
         <w:t>.</w:t>
       </w:r>
@@ -545,8 +540,6 @@
           <w:rFonts w:ascii="Times New Roman" w:hAnsi="Times New Roman" w:cs="Times New Roman"/>
         </w:rPr>
       </w:pPr>
-      <w:bookmarkStart w:id="0" w:name="_GoBack"/>
-      <w:bookmarkEnd w:id="0"/>
     </w:p>
     <w:p>
       <w:pPr>
@@ -575,7 +568,6 @@
           <w:lang w:val="en-ID"/>
         </w:rPr>
       </w:pPr>
-      <w:proofErr w:type="spellStart"/>
       <w:r>
         <w:rPr>
           <w:rFonts w:ascii="Times New Roman" w:hAnsi="Times New Roman" w:cs="Times New Roman"/>
@@ -586,7 +578,6 @@
         </w:rPr>
         <w:t>Kesimpulan</w:t>
       </w:r>
-      <w:proofErr w:type="spellEnd"/>
     </w:p>
     <w:p>
       <w:pPr>
@@ -596,14 +587,16 @@
         <w:jc w:val="both"/>
         <w:rPr>
           <w:rFonts w:ascii="Times New Roman" w:hAnsi="Times New Roman" w:cs="Times New Roman"/>
-          <w:szCs w:val="24"/>
-          <w:lang w:val="en-ID"/>
-        </w:rPr>
-      </w:pPr>
-      <w:proofErr w:type="spellStart"/>
-      <w:r>
-        <w:rPr>
-          <w:rFonts w:ascii="Times New Roman" w:hAnsi="Times New Roman" w:cs="Times New Roman"/>
+          <w:sz w:val="24"/>
+          <w:szCs w:val="24"/>
+          <w:lang w:val="en-ID"/>
+        </w:rPr>
+      </w:pPr>
+      <w:proofErr w:type="spellStart"/>
+      <w:r>
+        <w:rPr>
+          <w:rFonts w:ascii="Times New Roman" w:hAnsi="Times New Roman" w:cs="Times New Roman"/>
+          <w:sz w:val="24"/>
           <w:szCs w:val="24"/>
           <w:lang w:val="en-ID"/>
         </w:rPr>
@@ -613,15 +606,17 @@
       <w:r>
         <w:rPr>
           <w:rFonts w:ascii="Times New Roman" w:hAnsi="Times New Roman" w:cs="Times New Roman"/>
-          <w:szCs w:val="24"/>
-          <w:lang w:val="en-ID"/>
-        </w:rPr>
-        <w:t xml:space="preserve"> </w:t>
-      </w:r>
-      <w:proofErr w:type="spellStart"/>
-      <w:r>
-        <w:rPr>
-          <w:rFonts w:ascii="Times New Roman" w:hAnsi="Times New Roman" w:cs="Times New Roman"/>
+          <w:sz w:val="24"/>
+          <w:szCs w:val="24"/>
+          <w:lang w:val="en-ID"/>
+        </w:rPr>
+        <w:t xml:space="preserve"> </w:t>
+      </w:r>
+      <w:proofErr w:type="spellStart"/>
+      <w:r>
+        <w:rPr>
+          <w:rFonts w:ascii="Times New Roman" w:hAnsi="Times New Roman" w:cs="Times New Roman"/>
+          <w:sz w:val="24"/>
           <w:szCs w:val="24"/>
           <w:lang w:val="en-ID"/>
         </w:rPr>
@@ -631,15 +626,17 @@
       <w:r>
         <w:rPr>
           <w:rFonts w:ascii="Times New Roman" w:hAnsi="Times New Roman" w:cs="Times New Roman"/>
-          <w:szCs w:val="24"/>
-          <w:lang w:val="en-ID"/>
-        </w:rPr>
-        <w:t xml:space="preserve"> </w:t>
-      </w:r>
-      <w:proofErr w:type="spellStart"/>
-      <w:r>
-        <w:rPr>
-          <w:rFonts w:ascii="Times New Roman" w:hAnsi="Times New Roman" w:cs="Times New Roman"/>
+          <w:sz w:val="24"/>
+          <w:szCs w:val="24"/>
+          <w:lang w:val="en-ID"/>
+        </w:rPr>
+        <w:t xml:space="preserve"> </w:t>
+      </w:r>
+      <w:proofErr w:type="spellStart"/>
+      <w:r>
+        <w:rPr>
+          <w:rFonts w:ascii="Times New Roman" w:hAnsi="Times New Roman" w:cs="Times New Roman"/>
+          <w:sz w:val="24"/>
           <w:szCs w:val="24"/>
           <w:lang w:val="en-ID"/>
         </w:rPr>
@@ -649,15 +646,17 @@
       <w:r>
         <w:rPr>
           <w:rFonts w:ascii="Times New Roman" w:hAnsi="Times New Roman" w:cs="Times New Roman"/>
-          <w:szCs w:val="24"/>
-          <w:lang w:val="en-ID"/>
-        </w:rPr>
-        <w:t xml:space="preserve"> </w:t>
-      </w:r>
-      <w:proofErr w:type="spellStart"/>
-      <w:r>
-        <w:rPr>
-          <w:rFonts w:ascii="Times New Roman" w:hAnsi="Times New Roman" w:cs="Times New Roman"/>
+          <w:sz w:val="24"/>
+          <w:szCs w:val="24"/>
+          <w:lang w:val="en-ID"/>
+        </w:rPr>
+        <w:t xml:space="preserve"> </w:t>
+      </w:r>
+      <w:proofErr w:type="spellStart"/>
+      <w:r>
+        <w:rPr>
+          <w:rFonts w:ascii="Times New Roman" w:hAnsi="Times New Roman" w:cs="Times New Roman"/>
+          <w:sz w:val="24"/>
           <w:szCs w:val="24"/>
           <w:lang w:val="en-ID"/>
         </w:rPr>
@@ -667,15 +666,17 @@
       <w:r>
         <w:rPr>
           <w:rFonts w:ascii="Times New Roman" w:hAnsi="Times New Roman" w:cs="Times New Roman"/>
-          <w:szCs w:val="24"/>
-          <w:lang w:val="en-ID"/>
-        </w:rPr>
-        <w:t xml:space="preserve"> </w:t>
-      </w:r>
-      <w:proofErr w:type="spellStart"/>
-      <w:r>
-        <w:rPr>
-          <w:rFonts w:ascii="Times New Roman" w:hAnsi="Times New Roman" w:cs="Times New Roman"/>
+          <w:sz w:val="24"/>
+          <w:szCs w:val="24"/>
+          <w:lang w:val="en-ID"/>
+        </w:rPr>
+        <w:t xml:space="preserve"> </w:t>
+      </w:r>
+      <w:proofErr w:type="spellStart"/>
+      <w:r>
+        <w:rPr>
+          <w:rFonts w:ascii="Times New Roman" w:hAnsi="Times New Roman" w:cs="Times New Roman"/>
+          <w:sz w:val="24"/>
           <w:szCs w:val="24"/>
           <w:lang w:val="en-ID"/>
         </w:rPr>
@@ -685,15 +686,17 @@
       <w:r>
         <w:rPr>
           <w:rFonts w:ascii="Times New Roman" w:hAnsi="Times New Roman" w:cs="Times New Roman"/>
-          <w:szCs w:val="24"/>
-          <w:lang w:val="en-ID"/>
-        </w:rPr>
-        <w:t xml:space="preserve"> </w:t>
-      </w:r>
-      <w:proofErr w:type="spellStart"/>
-      <w:r>
-        <w:rPr>
-          <w:rFonts w:ascii="Times New Roman" w:hAnsi="Times New Roman" w:cs="Times New Roman"/>
+          <w:sz w:val="24"/>
+          <w:szCs w:val="24"/>
+          <w:lang w:val="en-ID"/>
+        </w:rPr>
+        <w:t xml:space="preserve"> </w:t>
+      </w:r>
+      <w:proofErr w:type="spellStart"/>
+      <w:r>
+        <w:rPr>
+          <w:rFonts w:ascii="Times New Roman" w:hAnsi="Times New Roman" w:cs="Times New Roman"/>
+          <w:sz w:val="24"/>
           <w:szCs w:val="24"/>
           <w:lang w:val="en-ID"/>
         </w:rPr>
@@ -703,6 +706,7 @@
       <w:r>
         <w:rPr>
           <w:rFonts w:ascii="Times New Roman" w:hAnsi="Times New Roman" w:cs="Times New Roman"/>
+          <w:sz w:val="24"/>
           <w:szCs w:val="24"/>
           <w:lang w:val="en-ID"/>
         </w:rPr>
@@ -712,6 +716,7 @@
       <w:r>
         <w:rPr>
           <w:rFonts w:ascii="Times New Roman" w:hAnsi="Times New Roman" w:cs="Times New Roman"/>
+          <w:sz w:val="24"/>
           <w:szCs w:val="24"/>
           <w:lang w:val="en-ID"/>
         </w:rPr>
@@ -721,15 +726,17 @@
       <w:r>
         <w:rPr>
           <w:rFonts w:ascii="Times New Roman" w:hAnsi="Times New Roman" w:cs="Times New Roman"/>
-          <w:szCs w:val="24"/>
-          <w:lang w:val="en-ID"/>
-        </w:rPr>
-        <w:t xml:space="preserve"> </w:t>
-      </w:r>
-      <w:proofErr w:type="spellStart"/>
-      <w:r>
-        <w:rPr>
-          <w:rFonts w:ascii="Times New Roman" w:hAnsi="Times New Roman" w:cs="Times New Roman"/>
+          <w:sz w:val="24"/>
+          <w:szCs w:val="24"/>
+          <w:lang w:val="en-ID"/>
+        </w:rPr>
+        <w:t xml:space="preserve"> </w:t>
+      </w:r>
+      <w:proofErr w:type="spellStart"/>
+      <w:r>
+        <w:rPr>
+          <w:rFonts w:ascii="Times New Roman" w:hAnsi="Times New Roman" w:cs="Times New Roman"/>
+          <w:sz w:val="24"/>
           <w:szCs w:val="24"/>
           <w:lang w:val="en-ID"/>
         </w:rPr>
@@ -739,6 +746,7 @@
       <w:r>
         <w:rPr>
           <w:rFonts w:ascii="Times New Roman" w:hAnsi="Times New Roman" w:cs="Times New Roman"/>
+          <w:sz w:val="24"/>
           <w:szCs w:val="24"/>
           <w:lang w:val="en-ID"/>
         </w:rPr>
@@ -748,6 +756,7 @@
       <w:r>
         <w:rPr>
           <w:rFonts w:ascii="Times New Roman" w:hAnsi="Times New Roman" w:cs="Times New Roman"/>
+          <w:sz w:val="24"/>
           <w:szCs w:val="24"/>
           <w:lang w:val="en-ID"/>
         </w:rPr>
@@ -757,15 +766,17 @@
       <w:r>
         <w:rPr>
           <w:rFonts w:ascii="Times New Roman" w:hAnsi="Times New Roman" w:cs="Times New Roman"/>
-          <w:szCs w:val="24"/>
-          <w:lang w:val="en-ID"/>
-        </w:rPr>
-        <w:t xml:space="preserve"> </w:t>
-      </w:r>
-      <w:proofErr w:type="spellStart"/>
-      <w:r>
-        <w:rPr>
-          <w:rFonts w:ascii="Times New Roman" w:hAnsi="Times New Roman" w:cs="Times New Roman"/>
+          <w:sz w:val="24"/>
+          <w:szCs w:val="24"/>
+          <w:lang w:val="en-ID"/>
+        </w:rPr>
+        <w:t xml:space="preserve"> </w:t>
+      </w:r>
+      <w:proofErr w:type="spellStart"/>
+      <w:r>
+        <w:rPr>
+          <w:rFonts w:ascii="Times New Roman" w:hAnsi="Times New Roman" w:cs="Times New Roman"/>
+          <w:sz w:val="24"/>
           <w:szCs w:val="24"/>
           <w:lang w:val="en-ID"/>
         </w:rPr>
@@ -775,15 +786,17 @@
       <w:r>
         <w:rPr>
           <w:rFonts w:ascii="Times New Roman" w:hAnsi="Times New Roman" w:cs="Times New Roman"/>
-          <w:szCs w:val="24"/>
-          <w:lang w:val="en-ID"/>
-        </w:rPr>
-        <w:t xml:space="preserve"> </w:t>
-      </w:r>
-      <w:proofErr w:type="spellStart"/>
-      <w:r>
-        <w:rPr>
-          <w:rFonts w:ascii="Times New Roman" w:hAnsi="Times New Roman" w:cs="Times New Roman"/>
+          <w:sz w:val="24"/>
+          <w:szCs w:val="24"/>
+          <w:lang w:val="en-ID"/>
+        </w:rPr>
+        <w:t xml:space="preserve"> </w:t>
+      </w:r>
+      <w:proofErr w:type="spellStart"/>
+      <w:r>
+        <w:rPr>
+          <w:rFonts w:ascii="Times New Roman" w:hAnsi="Times New Roman" w:cs="Times New Roman"/>
+          <w:sz w:val="24"/>
           <w:szCs w:val="24"/>
           <w:lang w:val="en-ID"/>
         </w:rPr>
@@ -793,6 +806,7 @@
       <w:r>
         <w:rPr>
           <w:rFonts w:ascii="Times New Roman" w:hAnsi="Times New Roman" w:cs="Times New Roman"/>
+          <w:sz w:val="24"/>
           <w:szCs w:val="24"/>
           <w:lang w:val="en-ID"/>
         </w:rPr>
@@ -802,6 +816,7 @@
       <w:r>
         <w:rPr>
           <w:rFonts w:ascii="Times New Roman" w:hAnsi="Times New Roman" w:cs="Times New Roman"/>
+          <w:sz w:val="24"/>
           <w:szCs w:val="24"/>
           <w:lang w:val="en-ID"/>
         </w:rPr>
@@ -811,15 +826,17 @@
       <w:r>
         <w:rPr>
           <w:rFonts w:ascii="Times New Roman" w:hAnsi="Times New Roman" w:cs="Times New Roman"/>
-          <w:szCs w:val="24"/>
-          <w:lang w:val="en-ID"/>
-        </w:rPr>
-        <w:t xml:space="preserve"> </w:t>
-      </w:r>
-      <w:proofErr w:type="spellStart"/>
-      <w:r>
-        <w:rPr>
-          <w:rFonts w:ascii="Times New Roman" w:hAnsi="Times New Roman" w:cs="Times New Roman"/>
+          <w:sz w:val="24"/>
+          <w:szCs w:val="24"/>
+          <w:lang w:val="en-ID"/>
+        </w:rPr>
+        <w:t xml:space="preserve"> </w:t>
+      </w:r>
+      <w:proofErr w:type="spellStart"/>
+      <w:r>
+        <w:rPr>
+          <w:rFonts w:ascii="Times New Roman" w:hAnsi="Times New Roman" w:cs="Times New Roman"/>
+          <w:sz w:val="24"/>
           <w:szCs w:val="24"/>
           <w:lang w:val="en-ID"/>
         </w:rPr>
@@ -829,15 +846,17 @@
       <w:r>
         <w:rPr>
           <w:rFonts w:ascii="Times New Roman" w:hAnsi="Times New Roman" w:cs="Times New Roman"/>
-          <w:szCs w:val="24"/>
-          <w:lang w:val="en-ID"/>
-        </w:rPr>
-        <w:t xml:space="preserve"> </w:t>
-      </w:r>
-      <w:proofErr w:type="spellStart"/>
-      <w:r>
-        <w:rPr>
-          <w:rFonts w:ascii="Times New Roman" w:hAnsi="Times New Roman" w:cs="Times New Roman"/>
+          <w:sz w:val="24"/>
+          <w:szCs w:val="24"/>
+          <w:lang w:val="en-ID"/>
+        </w:rPr>
+        <w:t xml:space="preserve"> </w:t>
+      </w:r>
+      <w:proofErr w:type="spellStart"/>
+      <w:r>
+        <w:rPr>
+          <w:rFonts w:ascii="Times New Roman" w:hAnsi="Times New Roman" w:cs="Times New Roman"/>
+          <w:sz w:val="24"/>
           <w:szCs w:val="24"/>
           <w:lang w:val="en-ID"/>
         </w:rPr>
@@ -847,15 +866,17 @@
       <w:r>
         <w:rPr>
           <w:rFonts w:ascii="Times New Roman" w:hAnsi="Times New Roman" w:cs="Times New Roman"/>
-          <w:szCs w:val="24"/>
-          <w:lang w:val="en-ID"/>
-        </w:rPr>
-        <w:t xml:space="preserve"> </w:t>
-      </w:r>
-      <w:proofErr w:type="spellStart"/>
-      <w:r>
-        <w:rPr>
-          <w:rFonts w:ascii="Times New Roman" w:hAnsi="Times New Roman" w:cs="Times New Roman"/>
+          <w:sz w:val="24"/>
+          <w:szCs w:val="24"/>
+          <w:lang w:val="en-ID"/>
+        </w:rPr>
+        <w:t xml:space="preserve"> </w:t>
+      </w:r>
+      <w:proofErr w:type="spellStart"/>
+      <w:r>
+        <w:rPr>
+          <w:rFonts w:ascii="Times New Roman" w:hAnsi="Times New Roman" w:cs="Times New Roman"/>
+          <w:sz w:val="24"/>
           <w:szCs w:val="24"/>
           <w:lang w:val="en-ID"/>
         </w:rPr>
@@ -865,15 +886,17 @@
       <w:r>
         <w:rPr>
           <w:rFonts w:ascii="Times New Roman" w:hAnsi="Times New Roman" w:cs="Times New Roman"/>
-          <w:szCs w:val="24"/>
-          <w:lang w:val="en-ID"/>
-        </w:rPr>
-        <w:t xml:space="preserve"> </w:t>
-      </w:r>
-      <w:proofErr w:type="spellStart"/>
-      <w:r>
-        <w:rPr>
-          <w:rFonts w:ascii="Times New Roman" w:hAnsi="Times New Roman" w:cs="Times New Roman"/>
+          <w:sz w:val="24"/>
+          <w:szCs w:val="24"/>
+          <w:lang w:val="en-ID"/>
+        </w:rPr>
+        <w:t xml:space="preserve"> </w:t>
+      </w:r>
+      <w:proofErr w:type="spellStart"/>
+      <w:r>
+        <w:rPr>
+          <w:rFonts w:ascii="Times New Roman" w:hAnsi="Times New Roman" w:cs="Times New Roman"/>
+          <w:sz w:val="24"/>
           <w:szCs w:val="24"/>
           <w:lang w:val="en-ID"/>
         </w:rPr>
@@ -883,15 +906,17 @@
       <w:r>
         <w:rPr>
           <w:rFonts w:ascii="Times New Roman" w:hAnsi="Times New Roman" w:cs="Times New Roman"/>
-          <w:szCs w:val="24"/>
-          <w:lang w:val="en-ID"/>
-        </w:rPr>
-        <w:t xml:space="preserve"> </w:t>
-      </w:r>
-      <w:proofErr w:type="spellStart"/>
-      <w:r>
-        <w:rPr>
-          <w:rFonts w:ascii="Times New Roman" w:hAnsi="Times New Roman" w:cs="Times New Roman"/>
+          <w:sz w:val="24"/>
+          <w:szCs w:val="24"/>
+          <w:lang w:val="en-ID"/>
+        </w:rPr>
+        <w:t xml:space="preserve"> </w:t>
+      </w:r>
+      <w:proofErr w:type="spellStart"/>
+      <w:r>
+        <w:rPr>
+          <w:rFonts w:ascii="Times New Roman" w:hAnsi="Times New Roman" w:cs="Times New Roman"/>
+          <w:sz w:val="24"/>
           <w:szCs w:val="24"/>
           <w:lang w:val="en-ID"/>
         </w:rPr>
@@ -901,6 +926,7 @@
       <w:r>
         <w:rPr>
           <w:rFonts w:ascii="Times New Roman" w:hAnsi="Times New Roman" w:cs="Times New Roman"/>
+          <w:sz w:val="24"/>
           <w:szCs w:val="24"/>
           <w:lang w:val="en-ID"/>
         </w:rPr>
@@ -910,6 +936,7 @@
       <w:r>
         <w:rPr>
           <w:rFonts w:ascii="Times New Roman" w:hAnsi="Times New Roman" w:cs="Times New Roman"/>
+          <w:sz w:val="24"/>
           <w:szCs w:val="24"/>
           <w:lang w:val="en-ID"/>
         </w:rPr>
@@ -919,6 +946,7 @@
       <w:r>
         <w:rPr>
           <w:rFonts w:ascii="Times New Roman" w:hAnsi="Times New Roman" w:cs="Times New Roman"/>
+          <w:sz w:val="24"/>
           <w:szCs w:val="24"/>
           <w:lang w:val="en-ID"/>
         </w:rPr>
@@ -928,6 +956,7 @@
       <w:r>
         <w:rPr>
           <w:rFonts w:ascii="Times New Roman" w:hAnsi="Times New Roman" w:cs="Times New Roman"/>
+          <w:sz w:val="24"/>
           <w:szCs w:val="24"/>
           <w:lang w:val="en-ID"/>
         </w:rPr>
@@ -937,15 +966,17 @@
       <w:r>
         <w:rPr>
           <w:rFonts w:ascii="Times New Roman" w:hAnsi="Times New Roman" w:cs="Times New Roman"/>
-          <w:szCs w:val="24"/>
-          <w:lang w:val="en-ID"/>
-        </w:rPr>
-        <w:t xml:space="preserve"> </w:t>
-      </w:r>
-      <w:proofErr w:type="spellStart"/>
-      <w:r>
-        <w:rPr>
-          <w:rFonts w:ascii="Times New Roman" w:hAnsi="Times New Roman" w:cs="Times New Roman"/>
+          <w:sz w:val="24"/>
+          <w:szCs w:val="24"/>
+          <w:lang w:val="en-ID"/>
+        </w:rPr>
+        <w:t xml:space="preserve"> </w:t>
+      </w:r>
+      <w:proofErr w:type="spellStart"/>
+      <w:r>
+        <w:rPr>
+          <w:rFonts w:ascii="Times New Roman" w:hAnsi="Times New Roman" w:cs="Times New Roman"/>
+          <w:sz w:val="24"/>
           <w:szCs w:val="24"/>
           <w:lang w:val="en-ID"/>
         </w:rPr>
@@ -955,15 +986,17 @@
       <w:r>
         <w:rPr>
           <w:rFonts w:ascii="Times New Roman" w:hAnsi="Times New Roman" w:cs="Times New Roman"/>
-          <w:szCs w:val="24"/>
-          <w:lang w:val="en-ID"/>
-        </w:rPr>
-        <w:t xml:space="preserve"> </w:t>
-      </w:r>
-      <w:proofErr w:type="spellStart"/>
-      <w:r>
-        <w:rPr>
-          <w:rFonts w:ascii="Times New Roman" w:hAnsi="Times New Roman" w:cs="Times New Roman"/>
+          <w:sz w:val="24"/>
+          <w:szCs w:val="24"/>
+          <w:lang w:val="en-ID"/>
+        </w:rPr>
+        <w:t xml:space="preserve"> </w:t>
+      </w:r>
+      <w:proofErr w:type="spellStart"/>
+      <w:r>
+        <w:rPr>
+          <w:rFonts w:ascii="Times New Roman" w:hAnsi="Times New Roman" w:cs="Times New Roman"/>
+          <w:sz w:val="24"/>
           <w:szCs w:val="24"/>
           <w:lang w:val="en-ID"/>
         </w:rPr>
@@ -973,33 +1006,17 @@
       <w:r>
         <w:rPr>
           <w:rFonts w:ascii="Times New Roman" w:hAnsi="Times New Roman" w:cs="Times New Roman"/>
-          <w:szCs w:val="24"/>
-          <w:lang w:val="en-ID"/>
-        </w:rPr>
-        <w:t xml:space="preserve"> </w:t>
-      </w:r>
-      <w:proofErr w:type="spellStart"/>
-      <w:r>
-        <w:rPr>
-          <w:rFonts w:ascii="Times New Roman" w:hAnsi="Times New Roman" w:cs="Times New Roman"/>
-          <w:szCs w:val="24"/>
-          <w:lang w:val="en-ID"/>
-        </w:rPr>
-        <w:t>dan</w:t>
-      </w:r>
-      <w:proofErr w:type="spellEnd"/>
-      <w:r>
-        <w:rPr>
-          <w:rFonts w:ascii="Times New Roman" w:hAnsi="Times New Roman" w:cs="Times New Roman"/>
-          <w:szCs w:val="24"/>
-          <w:lang w:val="en-ID"/>
-        </w:rPr>
-        <w:t xml:space="preserve"> </w:t>
-      </w:r>
-      <w:proofErr w:type="spellStart"/>
-      <w:r>
-        <w:rPr>
-          <w:rFonts w:ascii="Times New Roman" w:hAnsi="Times New Roman" w:cs="Times New Roman"/>
+          <w:sz w:val="24"/>
+          <w:szCs w:val="24"/>
+          <w:lang w:val="en-ID"/>
+        </w:rPr>
+        <w:t xml:space="preserve"> dan </w:t>
+      </w:r>
+      <w:proofErr w:type="spellStart"/>
+      <w:r>
+        <w:rPr>
+          <w:rFonts w:ascii="Times New Roman" w:hAnsi="Times New Roman" w:cs="Times New Roman"/>
+          <w:sz w:val="24"/>
           <w:szCs w:val="24"/>
           <w:lang w:val="en-ID"/>
         </w:rPr>
@@ -1009,15 +1026,17 @@
       <w:r>
         <w:rPr>
           <w:rFonts w:ascii="Times New Roman" w:hAnsi="Times New Roman" w:cs="Times New Roman"/>
-          <w:szCs w:val="24"/>
-          <w:lang w:val="en-ID"/>
-        </w:rPr>
-        <w:t xml:space="preserve"> </w:t>
-      </w:r>
-      <w:proofErr w:type="spellStart"/>
-      <w:r>
-        <w:rPr>
-          <w:rFonts w:ascii="Times New Roman" w:hAnsi="Times New Roman" w:cs="Times New Roman"/>
+          <w:sz w:val="24"/>
+          <w:szCs w:val="24"/>
+          <w:lang w:val="en-ID"/>
+        </w:rPr>
+        <w:t xml:space="preserve"> </w:t>
+      </w:r>
+      <w:proofErr w:type="spellStart"/>
+      <w:r>
+        <w:rPr>
+          <w:rFonts w:ascii="Times New Roman" w:hAnsi="Times New Roman" w:cs="Times New Roman"/>
+          <w:sz w:val="24"/>
           <w:szCs w:val="24"/>
           <w:lang w:val="en-ID"/>
         </w:rPr>
@@ -1027,15 +1046,17 @@
       <w:r>
         <w:rPr>
           <w:rFonts w:ascii="Times New Roman" w:hAnsi="Times New Roman" w:cs="Times New Roman"/>
-          <w:szCs w:val="24"/>
-          <w:lang w:val="en-ID"/>
-        </w:rPr>
-        <w:t xml:space="preserve"> </w:t>
-      </w:r>
-      <w:proofErr w:type="spellStart"/>
-      <w:r>
-        <w:rPr>
-          <w:rFonts w:ascii="Times New Roman" w:hAnsi="Times New Roman" w:cs="Times New Roman"/>
+          <w:sz w:val="24"/>
+          <w:szCs w:val="24"/>
+          <w:lang w:val="en-ID"/>
+        </w:rPr>
+        <w:t xml:space="preserve"> </w:t>
+      </w:r>
+      <w:proofErr w:type="spellStart"/>
+      <w:r>
+        <w:rPr>
+          <w:rFonts w:ascii="Times New Roman" w:hAnsi="Times New Roman" w:cs="Times New Roman"/>
+          <w:sz w:val="24"/>
           <w:szCs w:val="24"/>
           <w:lang w:val="en-ID"/>
         </w:rPr>
@@ -1045,6 +1066,7 @@
       <w:r>
         <w:rPr>
           <w:rFonts w:ascii="Times New Roman" w:hAnsi="Times New Roman" w:cs="Times New Roman"/>
+          <w:sz w:val="24"/>
           <w:szCs w:val="24"/>
           <w:lang w:val="en-ID"/>
         </w:rPr>
@@ -1054,6 +1076,7 @@
       <w:r>
         <w:rPr>
           <w:rFonts w:ascii="Times New Roman" w:hAnsi="Times New Roman" w:cs="Times New Roman"/>
+          <w:sz w:val="24"/>
           <w:szCs w:val="24"/>
           <w:lang w:val="en-ID"/>
         </w:rPr>
@@ -1063,15 +1086,17 @@
       <w:r>
         <w:rPr>
           <w:rFonts w:ascii="Times New Roman" w:hAnsi="Times New Roman" w:cs="Times New Roman"/>
-          <w:szCs w:val="24"/>
-          <w:lang w:val="en-ID"/>
-        </w:rPr>
-        <w:t xml:space="preserve"> </w:t>
-      </w:r>
-      <w:proofErr w:type="spellStart"/>
-      <w:r>
-        <w:rPr>
-          <w:rFonts w:ascii="Times New Roman" w:hAnsi="Times New Roman" w:cs="Times New Roman"/>
+          <w:sz w:val="24"/>
+          <w:szCs w:val="24"/>
+          <w:lang w:val="en-ID"/>
+        </w:rPr>
+        <w:t xml:space="preserve"> </w:t>
+      </w:r>
+      <w:proofErr w:type="spellStart"/>
+      <w:r>
+        <w:rPr>
+          <w:rFonts w:ascii="Times New Roman" w:hAnsi="Times New Roman" w:cs="Times New Roman"/>
+          <w:sz w:val="24"/>
           <w:szCs w:val="24"/>
           <w:lang w:val="en-ID"/>
         </w:rPr>
@@ -1081,15 +1106,17 @@
       <w:r>
         <w:rPr>
           <w:rFonts w:ascii="Times New Roman" w:hAnsi="Times New Roman" w:cs="Times New Roman"/>
-          <w:szCs w:val="24"/>
-          <w:lang w:val="en-ID"/>
-        </w:rPr>
-        <w:t xml:space="preserve"> </w:t>
-      </w:r>
-      <w:proofErr w:type="spellStart"/>
-      <w:r>
-        <w:rPr>
-          <w:rFonts w:ascii="Times New Roman" w:hAnsi="Times New Roman" w:cs="Times New Roman"/>
+          <w:sz w:val="24"/>
+          <w:szCs w:val="24"/>
+          <w:lang w:val="en-ID"/>
+        </w:rPr>
+        <w:t xml:space="preserve"> </w:t>
+      </w:r>
+      <w:proofErr w:type="spellStart"/>
+      <w:r>
+        <w:rPr>
+          <w:rFonts w:ascii="Times New Roman" w:hAnsi="Times New Roman" w:cs="Times New Roman"/>
+          <w:sz w:val="24"/>
           <w:szCs w:val="24"/>
           <w:lang w:val="en-ID"/>
         </w:rPr>
@@ -1099,15 +1126,17 @@
       <w:r>
         <w:rPr>
           <w:rFonts w:ascii="Times New Roman" w:hAnsi="Times New Roman" w:cs="Times New Roman"/>
-          <w:szCs w:val="24"/>
-          <w:lang w:val="en-ID"/>
-        </w:rPr>
-        <w:t xml:space="preserve"> </w:t>
-      </w:r>
-      <w:proofErr w:type="spellStart"/>
-      <w:r>
-        <w:rPr>
-          <w:rFonts w:ascii="Times New Roman" w:hAnsi="Times New Roman" w:cs="Times New Roman"/>
+          <w:sz w:val="24"/>
+          <w:szCs w:val="24"/>
+          <w:lang w:val="en-ID"/>
+        </w:rPr>
+        <w:t xml:space="preserve"> </w:t>
+      </w:r>
+      <w:proofErr w:type="spellStart"/>
+      <w:r>
+        <w:rPr>
+          <w:rFonts w:ascii="Times New Roman" w:hAnsi="Times New Roman" w:cs="Times New Roman"/>
+          <w:sz w:val="24"/>
           <w:szCs w:val="24"/>
           <w:lang w:val="en-ID"/>
         </w:rPr>
@@ -1117,15 +1146,17 @@
       <w:r>
         <w:rPr>
           <w:rFonts w:ascii="Times New Roman" w:hAnsi="Times New Roman" w:cs="Times New Roman"/>
-          <w:szCs w:val="24"/>
-          <w:lang w:val="en-ID"/>
-        </w:rPr>
-        <w:t xml:space="preserve"> </w:t>
-      </w:r>
-      <w:proofErr w:type="spellStart"/>
-      <w:r>
-        <w:rPr>
-          <w:rFonts w:ascii="Times New Roman" w:hAnsi="Times New Roman" w:cs="Times New Roman"/>
+          <w:sz w:val="24"/>
+          <w:szCs w:val="24"/>
+          <w:lang w:val="en-ID"/>
+        </w:rPr>
+        <w:t xml:space="preserve"> </w:t>
+      </w:r>
+      <w:proofErr w:type="spellStart"/>
+      <w:r>
+        <w:rPr>
+          <w:rFonts w:ascii="Times New Roman" w:hAnsi="Times New Roman" w:cs="Times New Roman"/>
+          <w:sz w:val="24"/>
           <w:szCs w:val="24"/>
           <w:lang w:val="en-ID"/>
         </w:rPr>
@@ -1135,6 +1166,7 @@
       <w:r>
         <w:rPr>
           <w:rFonts w:ascii="Times New Roman" w:hAnsi="Times New Roman" w:cs="Times New Roman"/>
+          <w:sz w:val="24"/>
           <w:szCs w:val="24"/>
           <w:lang w:val="en-ID"/>
         </w:rPr>
@@ -1153,13 +1185,15 @@
         <w:jc w:val="both"/>
         <w:rPr>
           <w:rFonts w:ascii="Times New Roman" w:hAnsi="Times New Roman" w:cs="Times New Roman"/>
-          <w:szCs w:val="24"/>
-          <w:lang w:val="en-ID"/>
-        </w:rPr>
-      </w:pPr>
-      <w:r>
-        <w:rPr>
-          <w:rFonts w:ascii="Times New Roman" w:hAnsi="Times New Roman" w:cs="Times New Roman"/>
+          <w:sz w:val="24"/>
+          <w:szCs w:val="24"/>
+          <w:lang w:val="en-ID"/>
+        </w:rPr>
+      </w:pPr>
+      <w:r>
+        <w:rPr>
+          <w:rFonts w:ascii="Times New Roman" w:hAnsi="Times New Roman" w:cs="Times New Roman"/>
+          <w:sz w:val="24"/>
           <w:szCs w:val="24"/>
           <w:lang w:val="en-ID"/>
         </w:rPr>
@@ -1169,6 +1203,7 @@
       <w:r>
         <w:rPr>
           <w:rFonts w:ascii="Times New Roman" w:hAnsi="Times New Roman" w:cs="Times New Roman"/>
+          <w:sz w:val="24"/>
           <w:szCs w:val="24"/>
           <w:lang w:val="en-ID"/>
         </w:rPr>
@@ -1178,15 +1213,17 @@
       <w:r>
         <w:rPr>
           <w:rFonts w:ascii="Times New Roman" w:hAnsi="Times New Roman" w:cs="Times New Roman"/>
-          <w:szCs w:val="24"/>
-          <w:lang w:val="en-ID"/>
-        </w:rPr>
-        <w:t xml:space="preserve"> </w:t>
-      </w:r>
-      <w:proofErr w:type="spellStart"/>
-      <w:r>
-        <w:rPr>
-          <w:rFonts w:ascii="Times New Roman" w:hAnsi="Times New Roman" w:cs="Times New Roman"/>
+          <w:sz w:val="24"/>
+          <w:szCs w:val="24"/>
+          <w:lang w:val="en-ID"/>
+        </w:rPr>
+        <w:t xml:space="preserve"> </w:t>
+      </w:r>
+      <w:proofErr w:type="spellStart"/>
+      <w:r>
+        <w:rPr>
+          <w:rFonts w:ascii="Times New Roman" w:hAnsi="Times New Roman" w:cs="Times New Roman"/>
+          <w:sz w:val="24"/>
           <w:szCs w:val="24"/>
           <w:lang w:val="en-ID"/>
         </w:rPr>
@@ -1196,15 +1233,17 @@
       <w:r>
         <w:rPr>
           <w:rFonts w:ascii="Times New Roman" w:hAnsi="Times New Roman" w:cs="Times New Roman"/>
-          <w:szCs w:val="24"/>
-          <w:lang w:val="en-ID"/>
-        </w:rPr>
-        <w:t xml:space="preserve"> </w:t>
-      </w:r>
-      <w:proofErr w:type="spellStart"/>
-      <w:r>
-        <w:rPr>
-          <w:rFonts w:ascii="Times New Roman" w:hAnsi="Times New Roman" w:cs="Times New Roman"/>
+          <w:sz w:val="24"/>
+          <w:szCs w:val="24"/>
+          <w:lang w:val="en-ID"/>
+        </w:rPr>
+        <w:t xml:space="preserve"> </w:t>
+      </w:r>
+      <w:proofErr w:type="spellStart"/>
+      <w:r>
+        <w:rPr>
+          <w:rFonts w:ascii="Times New Roman" w:hAnsi="Times New Roman" w:cs="Times New Roman"/>
+          <w:sz w:val="24"/>
           <w:szCs w:val="24"/>
           <w:lang w:val="en-ID"/>
         </w:rPr>
@@ -1214,15 +1253,17 @@
       <w:r>
         <w:rPr>
           <w:rFonts w:ascii="Times New Roman" w:hAnsi="Times New Roman" w:cs="Times New Roman"/>
-          <w:szCs w:val="24"/>
-          <w:lang w:val="en-ID"/>
-        </w:rPr>
-        <w:t xml:space="preserve"> </w:t>
-      </w:r>
-      <w:proofErr w:type="spellStart"/>
-      <w:r>
-        <w:rPr>
-          <w:rFonts w:ascii="Times New Roman" w:hAnsi="Times New Roman" w:cs="Times New Roman"/>
+          <w:sz w:val="24"/>
+          <w:szCs w:val="24"/>
+          <w:lang w:val="en-ID"/>
+        </w:rPr>
+        <w:t xml:space="preserve"> </w:t>
+      </w:r>
+      <w:proofErr w:type="spellStart"/>
+      <w:r>
+        <w:rPr>
+          <w:rFonts w:ascii="Times New Roman" w:hAnsi="Times New Roman" w:cs="Times New Roman"/>
+          <w:sz w:val="24"/>
           <w:szCs w:val="24"/>
           <w:lang w:val="en-ID"/>
         </w:rPr>
@@ -1232,15 +1273,17 @@
       <w:r>
         <w:rPr>
           <w:rFonts w:ascii="Times New Roman" w:hAnsi="Times New Roman" w:cs="Times New Roman"/>
-          <w:szCs w:val="24"/>
-          <w:lang w:val="en-ID"/>
-        </w:rPr>
-        <w:t xml:space="preserve"> </w:t>
-      </w:r>
-      <w:proofErr w:type="spellStart"/>
-      <w:r>
-        <w:rPr>
-          <w:rFonts w:ascii="Times New Roman" w:hAnsi="Times New Roman" w:cs="Times New Roman"/>
+          <w:sz w:val="24"/>
+          <w:szCs w:val="24"/>
+          <w:lang w:val="en-ID"/>
+        </w:rPr>
+        <w:t xml:space="preserve"> </w:t>
+      </w:r>
+      <w:proofErr w:type="spellStart"/>
+      <w:r>
+        <w:rPr>
+          <w:rFonts w:ascii="Times New Roman" w:hAnsi="Times New Roman" w:cs="Times New Roman"/>
+          <w:sz w:val="24"/>
           <w:szCs w:val="24"/>
           <w:lang w:val="en-ID"/>
         </w:rPr>
@@ -1250,6 +1293,7 @@
       <w:r>
         <w:rPr>
           <w:rFonts w:ascii="Times New Roman" w:hAnsi="Times New Roman" w:cs="Times New Roman"/>
+          <w:sz w:val="24"/>
           <w:szCs w:val="24"/>
           <w:lang w:val="en-ID"/>
         </w:rPr>
@@ -1259,6 +1303,7 @@
       <w:r>
         <w:rPr>
           <w:rFonts w:ascii="Times New Roman" w:hAnsi="Times New Roman" w:cs="Times New Roman"/>
+          <w:sz w:val="24"/>
           <w:szCs w:val="24"/>
           <w:lang w:val="en-ID"/>
         </w:rPr>
@@ -1268,6 +1313,7 @@
       <w:r>
         <w:rPr>
           <w:rFonts w:ascii="Times New Roman" w:hAnsi="Times New Roman" w:cs="Times New Roman"/>
+          <w:sz w:val="24"/>
           <w:szCs w:val="24"/>
           <w:lang w:val="en-ID"/>
         </w:rPr>
@@ -1293,6 +1339,7 @@
       <w:r>
         <w:rPr>
           <w:rFonts w:ascii="Times New Roman" w:hAnsi="Times New Roman" w:cs="Times New Roman"/>
+          <w:sz w:val="24"/>
           <w:szCs w:val="24"/>
           <w:lang w:val="en-ID"/>
         </w:rPr>
@@ -1302,6 +1349,7 @@
       <w:r>
         <w:rPr>
           <w:rFonts w:ascii="Times New Roman" w:hAnsi="Times New Roman" w:cs="Times New Roman"/>
+          <w:sz w:val="24"/>
           <w:szCs w:val="24"/>
           <w:lang w:val="en-ID"/>
         </w:rPr>
@@ -1311,15 +1359,17 @@
       <w:r>
         <w:rPr>
           <w:rFonts w:ascii="Times New Roman" w:hAnsi="Times New Roman" w:cs="Times New Roman"/>
-          <w:szCs w:val="24"/>
-          <w:lang w:val="en-ID"/>
-        </w:rPr>
-        <w:t xml:space="preserve"> </w:t>
-      </w:r>
-      <w:proofErr w:type="spellStart"/>
-      <w:r>
-        <w:rPr>
-          <w:rFonts w:ascii="Times New Roman" w:hAnsi="Times New Roman" w:cs="Times New Roman"/>
+          <w:sz w:val="24"/>
+          <w:szCs w:val="24"/>
+          <w:lang w:val="en-ID"/>
+        </w:rPr>
+        <w:t xml:space="preserve"> </w:t>
+      </w:r>
+      <w:proofErr w:type="spellStart"/>
+      <w:r>
+        <w:rPr>
+          <w:rFonts w:ascii="Times New Roman" w:hAnsi="Times New Roman" w:cs="Times New Roman"/>
+          <w:sz w:val="24"/>
           <w:szCs w:val="24"/>
           <w:lang w:val="en-ID"/>
         </w:rPr>
@@ -1329,15 +1379,17 @@
       <w:r>
         <w:rPr>
           <w:rFonts w:ascii="Times New Roman" w:hAnsi="Times New Roman" w:cs="Times New Roman"/>
-          <w:szCs w:val="24"/>
-          <w:lang w:val="en-ID"/>
-        </w:rPr>
-        <w:t xml:space="preserve"> </w:t>
-      </w:r>
-      <w:proofErr w:type="spellStart"/>
-      <w:r>
-        <w:rPr>
-          <w:rFonts w:ascii="Times New Roman" w:hAnsi="Times New Roman" w:cs="Times New Roman"/>
+          <w:sz w:val="24"/>
+          <w:szCs w:val="24"/>
+          <w:lang w:val="en-ID"/>
+        </w:rPr>
+        <w:t xml:space="preserve"> </w:t>
+      </w:r>
+      <w:proofErr w:type="spellStart"/>
+      <w:r>
+        <w:rPr>
+          <w:rFonts w:ascii="Times New Roman" w:hAnsi="Times New Roman" w:cs="Times New Roman"/>
+          <w:sz w:val="24"/>
           <w:szCs w:val="24"/>
           <w:lang w:val="en-ID"/>
         </w:rPr>
@@ -1347,6 +1399,7 @@
       <w:r>
         <w:rPr>
           <w:rFonts w:ascii="Times New Roman" w:hAnsi="Times New Roman" w:cs="Times New Roman"/>
+          <w:sz w:val="24"/>
           <w:szCs w:val="24"/>
           <w:lang w:val="en-ID"/>
         </w:rPr>
@@ -1356,6 +1409,7 @@
       <w:r>
         <w:rPr>
           <w:rFonts w:ascii="Times New Roman" w:hAnsi="Times New Roman" w:cs="Times New Roman"/>
+          <w:sz w:val="24"/>
           <w:szCs w:val="24"/>
           <w:lang w:val="en-ID"/>
         </w:rPr>
@@ -1365,33 +1419,17 @@
       <w:r>
         <w:rPr>
           <w:rFonts w:ascii="Times New Roman" w:hAnsi="Times New Roman" w:cs="Times New Roman"/>
-          <w:szCs w:val="24"/>
-          <w:lang w:val="en-ID"/>
-        </w:rPr>
-        <w:t xml:space="preserve"> WPF Browser Application </w:t>
-      </w:r>
-      <w:proofErr w:type="spellStart"/>
-      <w:r>
-        <w:rPr>
-          <w:rFonts w:ascii="Times New Roman" w:hAnsi="Times New Roman" w:cs="Times New Roman"/>
-          <w:szCs w:val="24"/>
-          <w:lang w:val="en-ID"/>
-        </w:rPr>
-        <w:t>dan</w:t>
-      </w:r>
-      <w:proofErr w:type="spellEnd"/>
-      <w:r>
-        <w:rPr>
-          <w:rFonts w:ascii="Times New Roman" w:hAnsi="Times New Roman" w:cs="Times New Roman"/>
-          <w:szCs w:val="24"/>
-          <w:lang w:val="en-ID"/>
-        </w:rPr>
-        <w:t xml:space="preserve"> </w:t>
-      </w:r>
-      <w:proofErr w:type="spellStart"/>
-      <w:r>
-        <w:rPr>
-          <w:rFonts w:ascii="Times New Roman" w:hAnsi="Times New Roman" w:cs="Times New Roman"/>
+          <w:sz w:val="24"/>
+          <w:szCs w:val="24"/>
+          <w:lang w:val="en-ID"/>
+        </w:rPr>
+        <w:t xml:space="preserve"> WPF Browser Application dan </w:t>
+      </w:r>
+      <w:proofErr w:type="spellStart"/>
+      <w:r>
+        <w:rPr>
+          <w:rFonts w:ascii="Times New Roman" w:hAnsi="Times New Roman" w:cs="Times New Roman"/>
+          <w:sz w:val="24"/>
           <w:szCs w:val="24"/>
           <w:lang w:val="en-ID"/>
         </w:rPr>
@@ -1401,33 +1439,17 @@
       <w:r>
         <w:rPr>
           <w:rFonts w:ascii="Times New Roman" w:hAnsi="Times New Roman" w:cs="Times New Roman"/>
-          <w:szCs w:val="24"/>
-          <w:lang w:val="en-ID"/>
-        </w:rPr>
-        <w:t xml:space="preserve"> </w:t>
-      </w:r>
-      <w:proofErr w:type="spellStart"/>
-      <w:r>
-        <w:rPr>
-          <w:rFonts w:ascii="Times New Roman" w:hAnsi="Times New Roman" w:cs="Times New Roman"/>
-          <w:szCs w:val="24"/>
-          <w:lang w:val="en-ID"/>
-        </w:rPr>
-        <w:t>pada</w:t>
-      </w:r>
-      <w:proofErr w:type="spellEnd"/>
-      <w:r>
-        <w:rPr>
-          <w:rFonts w:ascii="Times New Roman" w:hAnsi="Times New Roman" w:cs="Times New Roman"/>
-          <w:szCs w:val="24"/>
-          <w:lang w:val="en-ID"/>
-        </w:rPr>
-        <w:t xml:space="preserve"> Visual Studio </w:t>
-      </w:r>
-      <w:proofErr w:type="spellStart"/>
-      <w:r>
-        <w:rPr>
-          <w:rFonts w:ascii="Times New Roman" w:hAnsi="Times New Roman" w:cs="Times New Roman"/>
+          <w:sz w:val="24"/>
+          <w:szCs w:val="24"/>
+          <w:lang w:val="en-ID"/>
+        </w:rPr>
+        <w:t xml:space="preserve"> pada Visual Studio </w:t>
+      </w:r>
+      <w:proofErr w:type="spellStart"/>
+      <w:r>
+        <w:rPr>
+          <w:rFonts w:ascii="Times New Roman" w:hAnsi="Times New Roman" w:cs="Times New Roman"/>
+          <w:sz w:val="24"/>
           <w:szCs w:val="24"/>
           <w:lang w:val="en-ID"/>
         </w:rPr>
@@ -1437,15 +1459,17 @@
       <w:r>
         <w:rPr>
           <w:rFonts w:ascii="Times New Roman" w:hAnsi="Times New Roman" w:cs="Times New Roman"/>
-          <w:szCs w:val="24"/>
-          <w:lang w:val="en-ID"/>
-        </w:rPr>
-        <w:t xml:space="preserve"> </w:t>
-      </w:r>
-      <w:proofErr w:type="spellStart"/>
-      <w:r>
-        <w:rPr>
-          <w:rFonts w:ascii="Times New Roman" w:hAnsi="Times New Roman" w:cs="Times New Roman"/>
+          <w:sz w:val="24"/>
+          <w:szCs w:val="24"/>
+          <w:lang w:val="en-ID"/>
+        </w:rPr>
+        <w:t xml:space="preserve"> </w:t>
+      </w:r>
+      <w:proofErr w:type="spellStart"/>
+      <w:r>
+        <w:rPr>
+          <w:rFonts w:ascii="Times New Roman" w:hAnsi="Times New Roman" w:cs="Times New Roman"/>
+          <w:sz w:val="24"/>
           <w:szCs w:val="24"/>
           <w:lang w:val="en-ID"/>
         </w:rPr>
@@ -1455,15 +1479,17 @@
       <w:r>
         <w:rPr>
           <w:rFonts w:ascii="Times New Roman" w:hAnsi="Times New Roman" w:cs="Times New Roman"/>
-          <w:szCs w:val="24"/>
-          <w:lang w:val="en-ID"/>
-        </w:rPr>
-        <w:t xml:space="preserve"> </w:t>
-      </w:r>
-      <w:proofErr w:type="spellStart"/>
-      <w:r>
-        <w:rPr>
-          <w:rFonts w:ascii="Times New Roman" w:hAnsi="Times New Roman" w:cs="Times New Roman"/>
+          <w:sz w:val="24"/>
+          <w:szCs w:val="24"/>
+          <w:lang w:val="en-ID"/>
+        </w:rPr>
+        <w:t xml:space="preserve"> </w:t>
+      </w:r>
+      <w:proofErr w:type="spellStart"/>
+      <w:r>
+        <w:rPr>
+          <w:rFonts w:ascii="Times New Roman" w:hAnsi="Times New Roman" w:cs="Times New Roman"/>
+          <w:sz w:val="24"/>
           <w:szCs w:val="24"/>
           <w:lang w:val="en-ID"/>
         </w:rPr>
@@ -1473,6 +1499,7 @@
       <w:r>
         <w:rPr>
           <w:rFonts w:ascii="Times New Roman" w:hAnsi="Times New Roman" w:cs="Times New Roman"/>
+          <w:sz w:val="24"/>
           <w:szCs w:val="24"/>
           <w:lang w:val="en-ID"/>
         </w:rPr>
@@ -1529,12 +1556,16 @@
         <w:jc w:val="both"/>
         <w:rPr>
           <w:rFonts w:ascii="Times New Roman" w:hAnsi="Times New Roman" w:cs="Times New Roman"/>
-        </w:rPr>
-      </w:pPr>
-      <w:proofErr w:type="spellStart"/>
-      <w:r>
-        <w:rPr>
-          <w:rFonts w:ascii="Times New Roman" w:hAnsi="Times New Roman" w:cs="Times New Roman"/>
+          <w:sz w:val="24"/>
+          <w:szCs w:val="24"/>
+        </w:rPr>
+      </w:pPr>
+      <w:proofErr w:type="spellStart"/>
+      <w:r>
+        <w:rPr>
+          <w:rFonts w:ascii="Times New Roman" w:hAnsi="Times New Roman" w:cs="Times New Roman"/>
+          <w:sz w:val="24"/>
+          <w:szCs w:val="24"/>
         </w:rPr>
         <w:t>ini</w:t>
       </w:r>
@@ -1542,13 +1573,17 @@
       <w:r>
         <w:rPr>
           <w:rFonts w:ascii="Times New Roman" w:hAnsi="Times New Roman" w:cs="Times New Roman"/>
-        </w:rPr>
-        <w:t xml:space="preserve"> </w:t>
-      </w:r>
-      <w:proofErr w:type="spellStart"/>
-      <w:r>
-        <w:rPr>
-          <w:rFonts w:ascii="Times New Roman" w:hAnsi="Times New Roman" w:cs="Times New Roman"/>
+          <w:sz w:val="24"/>
+          <w:szCs w:val="24"/>
+        </w:rPr>
+        <w:t xml:space="preserve"> </w:t>
+      </w:r>
+      <w:proofErr w:type="spellStart"/>
+      <w:r>
+        <w:rPr>
+          <w:rFonts w:ascii="Times New Roman" w:hAnsi="Times New Roman" w:cs="Times New Roman"/>
+          <w:sz w:val="24"/>
+          <w:szCs w:val="24"/>
         </w:rPr>
         <w:t>akan</w:t>
       </w:r>
@@ -1556,13 +1591,17 @@
       <w:r>
         <w:rPr>
           <w:rFonts w:ascii="Times New Roman" w:hAnsi="Times New Roman" w:cs="Times New Roman"/>
-        </w:rPr>
-        <w:t xml:space="preserve"> </w:t>
-      </w:r>
-      <w:proofErr w:type="spellStart"/>
-      <w:r>
-        <w:rPr>
-          <w:rFonts w:ascii="Times New Roman" w:hAnsi="Times New Roman" w:cs="Times New Roman"/>
+          <w:sz w:val="24"/>
+          <w:szCs w:val="24"/>
+        </w:rPr>
+        <w:t xml:space="preserve"> </w:t>
+      </w:r>
+      <w:proofErr w:type="spellStart"/>
+      <w:r>
+        <w:rPr>
+          <w:rFonts w:ascii="Times New Roman" w:hAnsi="Times New Roman" w:cs="Times New Roman"/>
+          <w:sz w:val="24"/>
+          <w:szCs w:val="24"/>
         </w:rPr>
         <w:t>dijelaskan</w:t>
       </w:r>
@@ -1570,13 +1609,17 @@
       <w:r>
         <w:rPr>
           <w:rFonts w:ascii="Times New Roman" w:hAnsi="Times New Roman" w:cs="Times New Roman"/>
-        </w:rPr>
-        <w:t xml:space="preserve"> </w:t>
-      </w:r>
-      <w:proofErr w:type="spellStart"/>
-      <w:r>
-        <w:rPr>
-          <w:rFonts w:ascii="Times New Roman" w:hAnsi="Times New Roman" w:cs="Times New Roman"/>
+          <w:sz w:val="24"/>
+          <w:szCs w:val="24"/>
+        </w:rPr>
+        <w:t xml:space="preserve"> </w:t>
+      </w:r>
+      <w:proofErr w:type="spellStart"/>
+      <w:r>
+        <w:rPr>
+          <w:rFonts w:ascii="Times New Roman" w:hAnsi="Times New Roman" w:cs="Times New Roman"/>
+          <w:sz w:val="24"/>
+          <w:szCs w:val="24"/>
         </w:rPr>
         <w:t>kesimpulan</w:t>
       </w:r>
@@ -1584,13 +1627,17 @@
       <w:r>
         <w:rPr>
           <w:rFonts w:ascii="Times New Roman" w:hAnsi="Times New Roman" w:cs="Times New Roman"/>
-        </w:rPr>
-        <w:t xml:space="preserve"> </w:t>
-      </w:r>
-      <w:proofErr w:type="spellStart"/>
-      <w:r>
-        <w:rPr>
-          <w:rFonts w:ascii="Times New Roman" w:hAnsi="Times New Roman" w:cs="Times New Roman"/>
+          <w:sz w:val="24"/>
+          <w:szCs w:val="24"/>
+        </w:rPr>
+        <w:t xml:space="preserve"> </w:t>
+      </w:r>
+      <w:proofErr w:type="spellStart"/>
+      <w:r>
+        <w:rPr>
+          <w:rFonts w:ascii="Times New Roman" w:hAnsi="Times New Roman" w:cs="Times New Roman"/>
+          <w:sz w:val="24"/>
+          <w:szCs w:val="24"/>
         </w:rPr>
         <w:t>dari</w:t>
       </w:r>
@@ -1598,13 +1645,17 @@
       <w:r>
         <w:rPr>
           <w:rFonts w:ascii="Times New Roman" w:hAnsi="Times New Roman" w:cs="Times New Roman"/>
-        </w:rPr>
-        <w:t xml:space="preserve"> </w:t>
-      </w:r>
-      <w:proofErr w:type="spellStart"/>
-      <w:r>
-        <w:rPr>
-          <w:rFonts w:ascii="Times New Roman" w:hAnsi="Times New Roman" w:cs="Times New Roman"/>
+          <w:sz w:val="24"/>
+          <w:szCs w:val="24"/>
+        </w:rPr>
+        <w:t xml:space="preserve"> </w:t>
+      </w:r>
+      <w:proofErr w:type="spellStart"/>
+      <w:r>
+        <w:rPr>
+          <w:rFonts w:ascii="Times New Roman" w:hAnsi="Times New Roman" w:cs="Times New Roman"/>
+          <w:sz w:val="24"/>
+          <w:szCs w:val="24"/>
         </w:rPr>
         <w:t>aplikasi</w:t>
       </w:r>
@@ -1612,13 +1663,17 @@
       <w:r>
         <w:rPr>
           <w:rFonts w:ascii="Times New Roman" w:hAnsi="Times New Roman" w:cs="Times New Roman"/>
-        </w:rPr>
-        <w:t xml:space="preserve"> </w:t>
-      </w:r>
-      <w:proofErr w:type="spellStart"/>
-      <w:r>
-        <w:rPr>
-          <w:rFonts w:ascii="Times New Roman" w:hAnsi="Times New Roman" w:cs="Times New Roman"/>
+          <w:sz w:val="24"/>
+          <w:szCs w:val="24"/>
+        </w:rPr>
+        <w:t xml:space="preserve"> </w:t>
+      </w:r>
+      <w:proofErr w:type="spellStart"/>
+      <w:r>
+        <w:rPr>
+          <w:rFonts w:ascii="Times New Roman" w:hAnsi="Times New Roman" w:cs="Times New Roman"/>
+          <w:sz w:val="24"/>
+          <w:szCs w:val="24"/>
         </w:rPr>
         <w:t>pemesanan</w:t>
       </w:r>
@@ -1626,13 +1681,17 @@
       <w:r>
         <w:rPr>
           <w:rFonts w:ascii="Times New Roman" w:hAnsi="Times New Roman" w:cs="Times New Roman"/>
-        </w:rPr>
-        <w:t xml:space="preserve"> </w:t>
-      </w:r>
-      <w:proofErr w:type="spellStart"/>
-      <w:r>
-        <w:rPr>
-          <w:rFonts w:ascii="Times New Roman" w:hAnsi="Times New Roman" w:cs="Times New Roman"/>
+          <w:sz w:val="24"/>
+          <w:szCs w:val="24"/>
+        </w:rPr>
+        <w:t xml:space="preserve"> </w:t>
+      </w:r>
+      <w:proofErr w:type="spellStart"/>
+      <w:r>
+        <w:rPr>
+          <w:rFonts w:ascii="Times New Roman" w:hAnsi="Times New Roman" w:cs="Times New Roman"/>
+          <w:sz w:val="24"/>
+          <w:szCs w:val="24"/>
         </w:rPr>
         <w:t>peralatan</w:t>
       </w:r>
@@ -1640,19 +1699,17 @@
       <w:r>
         <w:rPr>
           <w:rFonts w:ascii="Times New Roman" w:hAnsi="Times New Roman" w:cs="Times New Roman"/>
-        </w:rPr>
-        <w:t xml:space="preserve"> gaming ALTERNATECH </w:t>
-      </w:r>
-      <w:r>
-        <w:rPr>
-          <w:rFonts w:ascii="Times New Roman" w:hAnsi="Times New Roman" w:cs="Times New Roman"/>
-        </w:rPr>
-        <w:t xml:space="preserve">yang </w:t>
-      </w:r>
-      <w:proofErr w:type="spellStart"/>
-      <w:r>
-        <w:rPr>
-          <w:rFonts w:ascii="Times New Roman" w:hAnsi="Times New Roman" w:cs="Times New Roman"/>
+          <w:sz w:val="24"/>
+          <w:szCs w:val="24"/>
+        </w:rPr>
+        <w:t xml:space="preserve"> gaming ALTERNATECH yang </w:t>
+      </w:r>
+      <w:proofErr w:type="spellStart"/>
+      <w:r>
+        <w:rPr>
+          <w:rFonts w:ascii="Times New Roman" w:hAnsi="Times New Roman" w:cs="Times New Roman"/>
+          <w:sz w:val="24"/>
+          <w:szCs w:val="24"/>
         </w:rPr>
         <w:t>telah</w:t>
       </w:r>
@@ -1660,6 +1717,8 @@
       <w:r>
         <w:rPr>
           <w:rFonts w:ascii="Times New Roman" w:hAnsi="Times New Roman" w:cs="Times New Roman"/>
+          <w:sz w:val="24"/>
+          <w:szCs w:val="24"/>
         </w:rPr>
         <w:t xml:space="preserve"> kami </w:t>
       </w:r>
@@ -1667,6 +1726,8 @@
       <w:r>
         <w:rPr>
           <w:rFonts w:ascii="Times New Roman" w:hAnsi="Times New Roman" w:cs="Times New Roman"/>
+          <w:sz w:val="24"/>
+          <w:szCs w:val="24"/>
         </w:rPr>
         <w:t>buat</w:t>
       </w:r>
@@ -1674,27 +1735,17 @@
       <w:r>
         <w:rPr>
           <w:rFonts w:ascii="Times New Roman" w:hAnsi="Times New Roman" w:cs="Times New Roman"/>
-        </w:rPr>
-        <w:t xml:space="preserve">. </w:t>
-      </w:r>
-      <w:proofErr w:type="spellStart"/>
-      <w:r>
-        <w:rPr>
-          <w:rFonts w:ascii="Times New Roman" w:hAnsi="Times New Roman" w:cs="Times New Roman"/>
-        </w:rPr>
-        <w:t>Pada</w:t>
-      </w:r>
-      <w:proofErr w:type="spellEnd"/>
-      <w:r>
-        <w:rPr>
-          <w:rFonts w:ascii="Times New Roman" w:hAnsi="Times New Roman" w:cs="Times New Roman"/>
-        </w:rPr>
-        <w:t xml:space="preserve"> </w:t>
-      </w:r>
-      <w:proofErr w:type="spellStart"/>
-      <w:r>
-        <w:rPr>
-          <w:rFonts w:ascii="Times New Roman" w:hAnsi="Times New Roman" w:cs="Times New Roman"/>
+          <w:sz w:val="24"/>
+          <w:szCs w:val="24"/>
+        </w:rPr>
+        <w:t xml:space="preserve">. Pada </w:t>
+      </w:r>
+      <w:proofErr w:type="spellStart"/>
+      <w:r>
+        <w:rPr>
+          <w:rFonts w:ascii="Times New Roman" w:hAnsi="Times New Roman" w:cs="Times New Roman"/>
+          <w:sz w:val="24"/>
+          <w:szCs w:val="24"/>
         </w:rPr>
         <w:t>bab</w:t>
       </w:r>
@@ -1702,13 +1753,17 @@
       <w:r>
         <w:rPr>
           <w:rFonts w:ascii="Times New Roman" w:hAnsi="Times New Roman" w:cs="Times New Roman"/>
-        </w:rPr>
-        <w:t xml:space="preserve"> </w:t>
-      </w:r>
-      <w:proofErr w:type="spellStart"/>
-      <w:r>
-        <w:rPr>
-          <w:rFonts w:ascii="Times New Roman" w:hAnsi="Times New Roman" w:cs="Times New Roman"/>
+          <w:sz w:val="24"/>
+          <w:szCs w:val="24"/>
+        </w:rPr>
+        <w:t xml:space="preserve"> </w:t>
+      </w:r>
+      <w:proofErr w:type="spellStart"/>
+      <w:r>
+        <w:rPr>
+          <w:rFonts w:ascii="Times New Roman" w:hAnsi="Times New Roman" w:cs="Times New Roman"/>
+          <w:sz w:val="24"/>
+          <w:szCs w:val="24"/>
         </w:rPr>
         <w:t>ini</w:t>
       </w:r>
@@ -1716,27 +1771,17 @@
       <w:r>
         <w:rPr>
           <w:rFonts w:ascii="Times New Roman" w:hAnsi="Times New Roman" w:cs="Times New Roman"/>
-        </w:rPr>
-        <w:t xml:space="preserve"> </w:t>
-      </w:r>
-      <w:proofErr w:type="spellStart"/>
-      <w:r>
-        <w:rPr>
-          <w:rFonts w:ascii="Times New Roman" w:hAnsi="Times New Roman" w:cs="Times New Roman"/>
-        </w:rPr>
-        <w:t>juga</w:t>
-      </w:r>
-      <w:proofErr w:type="spellEnd"/>
-      <w:r>
-        <w:rPr>
-          <w:rFonts w:ascii="Times New Roman" w:hAnsi="Times New Roman" w:cs="Times New Roman"/>
-        </w:rPr>
-        <w:t xml:space="preserve"> </w:t>
-      </w:r>
-      <w:proofErr w:type="spellStart"/>
-      <w:r>
-        <w:rPr>
-          <w:rFonts w:ascii="Times New Roman" w:hAnsi="Times New Roman" w:cs="Times New Roman"/>
+          <w:sz w:val="24"/>
+          <w:szCs w:val="24"/>
+        </w:rPr>
+        <w:t xml:space="preserve"> juga </w:t>
+      </w:r>
+      <w:proofErr w:type="spellStart"/>
+      <w:r>
+        <w:rPr>
+          <w:rFonts w:ascii="Times New Roman" w:hAnsi="Times New Roman" w:cs="Times New Roman"/>
+          <w:sz w:val="24"/>
+          <w:szCs w:val="24"/>
         </w:rPr>
         <w:t>akan</w:t>
       </w:r>
@@ -1744,13 +1789,17 @@
       <w:r>
         <w:rPr>
           <w:rFonts w:ascii="Times New Roman" w:hAnsi="Times New Roman" w:cs="Times New Roman"/>
-        </w:rPr>
-        <w:t xml:space="preserve"> </w:t>
-      </w:r>
-      <w:proofErr w:type="spellStart"/>
-      <w:r>
-        <w:rPr>
-          <w:rFonts w:ascii="Times New Roman" w:hAnsi="Times New Roman" w:cs="Times New Roman"/>
+          <w:sz w:val="24"/>
+          <w:szCs w:val="24"/>
+        </w:rPr>
+        <w:t xml:space="preserve"> </w:t>
+      </w:r>
+      <w:proofErr w:type="spellStart"/>
+      <w:r>
+        <w:rPr>
+          <w:rFonts w:ascii="Times New Roman" w:hAnsi="Times New Roman" w:cs="Times New Roman"/>
+          <w:sz w:val="24"/>
+          <w:szCs w:val="24"/>
         </w:rPr>
         <w:t>disertakan</w:t>
       </w:r>
@@ -1758,6 +1807,8 @@
       <w:r>
         <w:rPr>
           <w:rFonts w:ascii="Times New Roman" w:hAnsi="Times New Roman" w:cs="Times New Roman"/>
+          <w:sz w:val="24"/>
+          <w:szCs w:val="24"/>
         </w:rPr>
         <w:t xml:space="preserve"> saran – saran </w:t>
       </w:r>
@@ -1765,6 +1816,8 @@
       <w:r>
         <w:rPr>
           <w:rFonts w:ascii="Times New Roman" w:hAnsi="Times New Roman" w:cs="Times New Roman"/>
+          <w:sz w:val="24"/>
+          <w:szCs w:val="24"/>
         </w:rPr>
         <w:t>untuk</w:t>
       </w:r>
@@ -1772,39 +1825,17 @@
       <w:r>
         <w:rPr>
           <w:rFonts w:ascii="Times New Roman" w:hAnsi="Times New Roman" w:cs="Times New Roman"/>
-        </w:rPr>
-        <w:t xml:space="preserve"> software </w:t>
-      </w:r>
-      <w:r>
-        <w:rPr>
-          <w:rFonts w:ascii="Times New Roman" w:hAnsi="Times New Roman" w:cs="Times New Roman"/>
-        </w:rPr>
-        <w:t>ALTERNATECH</w:t>
-      </w:r>
-      <w:r>
-        <w:rPr>
-          <w:rFonts w:ascii="Times New Roman" w:hAnsi="Times New Roman" w:cs="Times New Roman"/>
-        </w:rPr>
-        <w:t xml:space="preserve">. </w:t>
-      </w:r>
-      <w:proofErr w:type="spellStart"/>
-      <w:r>
-        <w:rPr>
-          <w:rFonts w:ascii="Times New Roman" w:hAnsi="Times New Roman" w:cs="Times New Roman"/>
-        </w:rPr>
-        <w:t>Pada</w:t>
-      </w:r>
-      <w:proofErr w:type="spellEnd"/>
-      <w:r>
-        <w:rPr>
-          <w:rFonts w:ascii="Times New Roman" w:hAnsi="Times New Roman" w:cs="Times New Roman"/>
-        </w:rPr>
-        <w:t xml:space="preserve"> </w:t>
-      </w:r>
-      <w:proofErr w:type="spellStart"/>
-      <w:r>
-        <w:rPr>
-          <w:rFonts w:ascii="Times New Roman" w:hAnsi="Times New Roman" w:cs="Times New Roman"/>
+          <w:sz w:val="24"/>
+          <w:szCs w:val="24"/>
+        </w:rPr>
+        <w:t xml:space="preserve"> software ALTERNATECH. Pada </w:t>
+      </w:r>
+      <w:proofErr w:type="spellStart"/>
+      <w:r>
+        <w:rPr>
+          <w:rFonts w:ascii="Times New Roman" w:hAnsi="Times New Roman" w:cs="Times New Roman"/>
+          <w:sz w:val="24"/>
+          <w:szCs w:val="24"/>
         </w:rPr>
         <w:t>bagian</w:t>
       </w:r>
@@ -1812,13 +1843,17 @@
       <w:r>
         <w:rPr>
           <w:rFonts w:ascii="Times New Roman" w:hAnsi="Times New Roman" w:cs="Times New Roman"/>
-        </w:rPr>
-        <w:t xml:space="preserve"> </w:t>
-      </w:r>
-      <w:proofErr w:type="spellStart"/>
-      <w:r>
-        <w:rPr>
-          <w:rFonts w:ascii="Times New Roman" w:hAnsi="Times New Roman" w:cs="Times New Roman"/>
+          <w:sz w:val="24"/>
+          <w:szCs w:val="24"/>
+        </w:rPr>
+        <w:t xml:space="preserve"> </w:t>
+      </w:r>
+      <w:proofErr w:type="spellStart"/>
+      <w:r>
+        <w:rPr>
+          <w:rFonts w:ascii="Times New Roman" w:hAnsi="Times New Roman" w:cs="Times New Roman"/>
+          <w:sz w:val="24"/>
+          <w:szCs w:val="24"/>
         </w:rPr>
         <w:t>akhir</w:t>
       </w:r>
@@ -1826,13 +1861,17 @@
       <w:r>
         <w:rPr>
           <w:rFonts w:ascii="Times New Roman" w:hAnsi="Times New Roman" w:cs="Times New Roman"/>
-        </w:rPr>
-        <w:t xml:space="preserve"> </w:t>
-      </w:r>
-      <w:proofErr w:type="spellStart"/>
-      <w:r>
-        <w:rPr>
-          <w:rFonts w:ascii="Times New Roman" w:hAnsi="Times New Roman" w:cs="Times New Roman"/>
+          <w:sz w:val="24"/>
+          <w:szCs w:val="24"/>
+        </w:rPr>
+        <w:t xml:space="preserve"> </w:t>
+      </w:r>
+      <w:proofErr w:type="spellStart"/>
+      <w:r>
+        <w:rPr>
+          <w:rFonts w:ascii="Times New Roman" w:hAnsi="Times New Roman" w:cs="Times New Roman"/>
+          <w:sz w:val="24"/>
+          <w:szCs w:val="24"/>
         </w:rPr>
         <w:t>bab</w:t>
       </w:r>
@@ -1840,13 +1879,17 @@
       <w:r>
         <w:rPr>
           <w:rFonts w:ascii="Times New Roman" w:hAnsi="Times New Roman" w:cs="Times New Roman"/>
-        </w:rPr>
-        <w:t xml:space="preserve"> </w:t>
-      </w:r>
-      <w:proofErr w:type="spellStart"/>
-      <w:r>
-        <w:rPr>
-          <w:rFonts w:ascii="Times New Roman" w:hAnsi="Times New Roman" w:cs="Times New Roman"/>
+          <w:sz w:val="24"/>
+          <w:szCs w:val="24"/>
+        </w:rPr>
+        <w:t xml:space="preserve"> </w:t>
+      </w:r>
+      <w:proofErr w:type="spellStart"/>
+      <w:r>
+        <w:rPr>
+          <w:rFonts w:ascii="Times New Roman" w:hAnsi="Times New Roman" w:cs="Times New Roman"/>
+          <w:sz w:val="24"/>
+          <w:szCs w:val="24"/>
         </w:rPr>
         <w:t>disertakan</w:t>
       </w:r>
@@ -1854,27 +1897,17 @@
       <w:r>
         <w:rPr>
           <w:rFonts w:ascii="Times New Roman" w:hAnsi="Times New Roman" w:cs="Times New Roman"/>
-        </w:rPr>
-        <w:t xml:space="preserve"> </w:t>
-      </w:r>
-      <w:proofErr w:type="spellStart"/>
-      <w:r>
-        <w:rPr>
-          <w:rFonts w:ascii="Times New Roman" w:hAnsi="Times New Roman" w:cs="Times New Roman"/>
-        </w:rPr>
-        <w:t>daftar</w:t>
-      </w:r>
-      <w:proofErr w:type="spellEnd"/>
-      <w:r>
-        <w:rPr>
-          <w:rFonts w:ascii="Times New Roman" w:hAnsi="Times New Roman" w:cs="Times New Roman"/>
-        </w:rPr>
-        <w:t xml:space="preserve"> </w:t>
-      </w:r>
-      <w:proofErr w:type="spellStart"/>
-      <w:r>
-        <w:rPr>
-          <w:rFonts w:ascii="Times New Roman" w:hAnsi="Times New Roman" w:cs="Times New Roman"/>
+          <w:sz w:val="24"/>
+          <w:szCs w:val="24"/>
+        </w:rPr>
+        <w:t xml:space="preserve"> daftar </w:t>
+      </w:r>
+      <w:proofErr w:type="spellStart"/>
+      <w:r>
+        <w:rPr>
+          <w:rFonts w:ascii="Times New Roman" w:hAnsi="Times New Roman" w:cs="Times New Roman"/>
+          <w:sz w:val="24"/>
+          <w:szCs w:val="24"/>
         </w:rPr>
         <w:t>pustaka</w:t>
       </w:r>
@@ -1882,33 +1915,17 @@
       <w:r>
         <w:rPr>
           <w:rFonts w:ascii="Times New Roman" w:hAnsi="Times New Roman" w:cs="Times New Roman"/>
-        </w:rPr>
-        <w:t xml:space="preserve"> </w:t>
-      </w:r>
-      <w:proofErr w:type="spellStart"/>
-      <w:r>
-        <w:rPr>
-          <w:rFonts w:ascii="Times New Roman" w:hAnsi="Times New Roman" w:cs="Times New Roman"/>
-        </w:rPr>
-        <w:t>da</w:t>
-      </w:r>
-      <w:r>
-        <w:rPr>
-          <w:rFonts w:ascii="Times New Roman" w:hAnsi="Times New Roman" w:cs="Times New Roman"/>
-        </w:rPr>
-        <w:t>n</w:t>
-      </w:r>
-      <w:proofErr w:type="spellEnd"/>
-      <w:r>
-        <w:rPr>
-          <w:rFonts w:ascii="Times New Roman" w:hAnsi="Times New Roman" w:cs="Times New Roman"/>
-        </w:rPr>
-        <w:t xml:space="preserve"> </w:t>
-      </w:r>
-      <w:proofErr w:type="spellStart"/>
-      <w:r>
-        <w:rPr>
-          <w:rFonts w:ascii="Times New Roman" w:hAnsi="Times New Roman" w:cs="Times New Roman"/>
+          <w:sz w:val="24"/>
+          <w:szCs w:val="24"/>
+        </w:rPr>
+        <w:t xml:space="preserve"> dan </w:t>
+      </w:r>
+      <w:proofErr w:type="spellStart"/>
+      <w:r>
+        <w:rPr>
+          <w:rFonts w:ascii="Times New Roman" w:hAnsi="Times New Roman" w:cs="Times New Roman"/>
+          <w:sz w:val="24"/>
+          <w:szCs w:val="24"/>
         </w:rPr>
         <w:t>sumber-sumber</w:t>
       </w:r>
@@ -1916,13 +1933,17 @@
       <w:r>
         <w:rPr>
           <w:rFonts w:ascii="Times New Roman" w:hAnsi="Times New Roman" w:cs="Times New Roman"/>
-        </w:rPr>
-        <w:t xml:space="preserve"> </w:t>
-      </w:r>
-      <w:proofErr w:type="spellStart"/>
-      <w:r>
-        <w:rPr>
-          <w:rFonts w:ascii="Times New Roman" w:hAnsi="Times New Roman" w:cs="Times New Roman"/>
+          <w:sz w:val="24"/>
+          <w:szCs w:val="24"/>
+        </w:rPr>
+        <w:t xml:space="preserve"> </w:t>
+      </w:r>
+      <w:proofErr w:type="spellStart"/>
+      <w:r>
+        <w:rPr>
+          <w:rFonts w:ascii="Times New Roman" w:hAnsi="Times New Roman" w:cs="Times New Roman"/>
+          <w:sz w:val="24"/>
+          <w:szCs w:val="24"/>
         </w:rPr>
         <w:t>teori</w:t>
       </w:r>
@@ -1930,13 +1951,17 @@
       <w:r>
         <w:rPr>
           <w:rFonts w:ascii="Times New Roman" w:hAnsi="Times New Roman" w:cs="Times New Roman"/>
-        </w:rPr>
-        <w:t xml:space="preserve"> </w:t>
-      </w:r>
-      <w:proofErr w:type="spellStart"/>
-      <w:r>
-        <w:rPr>
-          <w:rFonts w:ascii="Times New Roman" w:hAnsi="Times New Roman" w:cs="Times New Roman"/>
+          <w:sz w:val="24"/>
+          <w:szCs w:val="24"/>
+        </w:rPr>
+        <w:t xml:space="preserve"> </w:t>
+      </w:r>
+      <w:proofErr w:type="spellStart"/>
+      <w:r>
+        <w:rPr>
+          <w:rFonts w:ascii="Times New Roman" w:hAnsi="Times New Roman" w:cs="Times New Roman"/>
+          <w:sz w:val="24"/>
+          <w:szCs w:val="24"/>
         </w:rPr>
         <w:t>dari</w:t>
       </w:r>
@@ -1944,13 +1969,17 @@
       <w:r>
         <w:rPr>
           <w:rFonts w:ascii="Times New Roman" w:hAnsi="Times New Roman" w:cs="Times New Roman"/>
-        </w:rPr>
-        <w:t xml:space="preserve"> </w:t>
-      </w:r>
-      <w:proofErr w:type="spellStart"/>
-      <w:r>
-        <w:rPr>
-          <w:rFonts w:ascii="Times New Roman" w:hAnsi="Times New Roman" w:cs="Times New Roman"/>
+          <w:sz w:val="24"/>
+          <w:szCs w:val="24"/>
+        </w:rPr>
+        <w:t xml:space="preserve"> </w:t>
+      </w:r>
+      <w:proofErr w:type="spellStart"/>
+      <w:r>
+        <w:rPr>
+          <w:rFonts w:ascii="Times New Roman" w:hAnsi="Times New Roman" w:cs="Times New Roman"/>
+          <w:sz w:val="24"/>
+          <w:szCs w:val="24"/>
         </w:rPr>
         <w:t>buku</w:t>
       </w:r>
@@ -1958,6 +1987,8 @@
       <w:r>
         <w:rPr>
           <w:rFonts w:ascii="Times New Roman" w:hAnsi="Times New Roman" w:cs="Times New Roman"/>
+          <w:sz w:val="24"/>
+          <w:szCs w:val="24"/>
         </w:rPr>
         <w:t>.</w:t>
       </w:r>
@@ -1974,14 +2005,16 @@
         <w:jc w:val="both"/>
         <w:rPr>
           <w:rFonts w:ascii="Times New Roman" w:hAnsi="Times New Roman" w:cs="Times New Roman"/>
-          <w:szCs w:val="24"/>
-          <w:lang w:val="en-ID"/>
-        </w:rPr>
-      </w:pPr>
-      <w:proofErr w:type="spellStart"/>
-      <w:r>
-        <w:rPr>
-          <w:rFonts w:ascii="Times New Roman" w:hAnsi="Times New Roman" w:cs="Times New Roman"/>
+          <w:sz w:val="24"/>
+          <w:szCs w:val="24"/>
+          <w:lang w:val="en-ID"/>
+        </w:rPr>
+      </w:pPr>
+      <w:proofErr w:type="spellStart"/>
+      <w:r>
+        <w:rPr>
+          <w:rFonts w:ascii="Times New Roman" w:hAnsi="Times New Roman" w:cs="Times New Roman"/>
+          <w:sz w:val="24"/>
           <w:szCs w:val="24"/>
           <w:lang w:val="en-ID"/>
         </w:rPr>
@@ -1991,15 +2024,17 @@
       <w:r>
         <w:rPr>
           <w:rFonts w:ascii="Times New Roman" w:hAnsi="Times New Roman" w:cs="Times New Roman"/>
-          <w:szCs w:val="24"/>
-          <w:lang w:val="en-ID"/>
-        </w:rPr>
-        <w:t xml:space="preserve"> </w:t>
-      </w:r>
-      <w:proofErr w:type="spellStart"/>
-      <w:r>
-        <w:rPr>
-          <w:rFonts w:ascii="Times New Roman" w:hAnsi="Times New Roman" w:cs="Times New Roman"/>
+          <w:sz w:val="24"/>
+          <w:szCs w:val="24"/>
+          <w:lang w:val="en-ID"/>
+        </w:rPr>
+        <w:t xml:space="preserve"> </w:t>
+      </w:r>
+      <w:proofErr w:type="spellStart"/>
+      <w:r>
+        <w:rPr>
+          <w:rFonts w:ascii="Times New Roman" w:hAnsi="Times New Roman" w:cs="Times New Roman"/>
+          <w:sz w:val="24"/>
           <w:szCs w:val="24"/>
           <w:lang w:val="en-ID"/>
         </w:rPr>
@@ -2009,15 +2044,17 @@
       <w:r>
         <w:rPr>
           <w:rFonts w:ascii="Times New Roman" w:hAnsi="Times New Roman" w:cs="Times New Roman"/>
-          <w:szCs w:val="24"/>
-          <w:lang w:val="en-ID"/>
-        </w:rPr>
-        <w:t xml:space="preserve"> </w:t>
-      </w:r>
-      <w:proofErr w:type="spellStart"/>
-      <w:r>
-        <w:rPr>
-          <w:rFonts w:ascii="Times New Roman" w:hAnsi="Times New Roman" w:cs="Times New Roman"/>
+          <w:sz w:val="24"/>
+          <w:szCs w:val="24"/>
+          <w:lang w:val="en-ID"/>
+        </w:rPr>
+        <w:t xml:space="preserve"> </w:t>
+      </w:r>
+      <w:proofErr w:type="spellStart"/>
+      <w:r>
+        <w:rPr>
+          <w:rFonts w:ascii="Times New Roman" w:hAnsi="Times New Roman" w:cs="Times New Roman"/>
+          <w:sz w:val="24"/>
           <w:szCs w:val="24"/>
           <w:lang w:val="en-ID"/>
         </w:rPr>
@@ -2027,15 +2064,17 @@
       <w:r>
         <w:rPr>
           <w:rFonts w:ascii="Times New Roman" w:hAnsi="Times New Roman" w:cs="Times New Roman"/>
-          <w:szCs w:val="24"/>
-          <w:lang w:val="en-ID"/>
-        </w:rPr>
-        <w:t xml:space="preserve"> </w:t>
-      </w:r>
-      <w:proofErr w:type="spellStart"/>
-      <w:r>
-        <w:rPr>
-          <w:rFonts w:ascii="Times New Roman" w:hAnsi="Times New Roman" w:cs="Times New Roman"/>
+          <w:sz w:val="24"/>
+          <w:szCs w:val="24"/>
+          <w:lang w:val="en-ID"/>
+        </w:rPr>
+        <w:t xml:space="preserve"> </w:t>
+      </w:r>
+      <w:proofErr w:type="spellStart"/>
+      <w:r>
+        <w:rPr>
+          <w:rFonts w:ascii="Times New Roman" w:hAnsi="Times New Roman" w:cs="Times New Roman"/>
+          <w:sz w:val="24"/>
           <w:szCs w:val="24"/>
           <w:lang w:val="en-ID"/>
         </w:rPr>
@@ -2045,15 +2084,17 @@
       <w:r>
         <w:rPr>
           <w:rFonts w:ascii="Times New Roman" w:hAnsi="Times New Roman" w:cs="Times New Roman"/>
-          <w:szCs w:val="24"/>
-          <w:lang w:val="en-ID"/>
-        </w:rPr>
-        <w:t xml:space="preserve"> </w:t>
-      </w:r>
-      <w:proofErr w:type="spellStart"/>
-      <w:r>
-        <w:rPr>
-          <w:rFonts w:ascii="Times New Roman" w:hAnsi="Times New Roman" w:cs="Times New Roman"/>
+          <w:sz w:val="24"/>
+          <w:szCs w:val="24"/>
+          <w:lang w:val="en-ID"/>
+        </w:rPr>
+        <w:t xml:space="preserve"> </w:t>
+      </w:r>
+      <w:proofErr w:type="spellStart"/>
+      <w:r>
+        <w:rPr>
+          <w:rFonts w:ascii="Times New Roman" w:hAnsi="Times New Roman" w:cs="Times New Roman"/>
+          <w:sz w:val="24"/>
           <w:szCs w:val="24"/>
           <w:lang w:val="en-ID"/>
         </w:rPr>
@@ -2063,15 +2104,17 @@
       <w:r>
         <w:rPr>
           <w:rFonts w:ascii="Times New Roman" w:hAnsi="Times New Roman" w:cs="Times New Roman"/>
-          <w:szCs w:val="24"/>
-          <w:lang w:val="en-ID"/>
-        </w:rPr>
-        <w:t xml:space="preserve"> </w:t>
-      </w:r>
-      <w:proofErr w:type="spellStart"/>
-      <w:r>
-        <w:rPr>
-          <w:rFonts w:ascii="Times New Roman" w:hAnsi="Times New Roman" w:cs="Times New Roman"/>
+          <w:sz w:val="24"/>
+          <w:szCs w:val="24"/>
+          <w:lang w:val="en-ID"/>
+        </w:rPr>
+        <w:t xml:space="preserve"> </w:t>
+      </w:r>
+      <w:proofErr w:type="spellStart"/>
+      <w:r>
+        <w:rPr>
+          <w:rFonts w:ascii="Times New Roman" w:hAnsi="Times New Roman" w:cs="Times New Roman"/>
+          <w:sz w:val="24"/>
           <w:szCs w:val="24"/>
           <w:lang w:val="en-ID"/>
         </w:rPr>
@@ -2091,14 +2134,16 @@
         <w:jc w:val="both"/>
         <w:rPr>
           <w:rFonts w:ascii="Times New Roman" w:hAnsi="Times New Roman" w:cs="Times New Roman"/>
-          <w:szCs w:val="24"/>
-          <w:lang w:val="en-ID"/>
-        </w:rPr>
-      </w:pPr>
-      <w:proofErr w:type="spellStart"/>
-      <w:r>
-        <w:rPr>
-          <w:rFonts w:ascii="Times New Roman" w:hAnsi="Times New Roman" w:cs="Times New Roman"/>
+          <w:sz w:val="24"/>
+          <w:szCs w:val="24"/>
+          <w:lang w:val="en-ID"/>
+        </w:rPr>
+      </w:pPr>
+      <w:proofErr w:type="spellStart"/>
+      <w:r>
+        <w:rPr>
+          <w:rFonts w:ascii="Times New Roman" w:hAnsi="Times New Roman" w:cs="Times New Roman"/>
+          <w:sz w:val="24"/>
           <w:szCs w:val="24"/>
           <w:lang w:val="en-ID"/>
         </w:rPr>
@@ -2108,15 +2153,17 @@
       <w:r>
         <w:rPr>
           <w:rFonts w:ascii="Times New Roman" w:hAnsi="Times New Roman" w:cs="Times New Roman"/>
-          <w:szCs w:val="24"/>
-          <w:lang w:val="en-ID"/>
-        </w:rPr>
-        <w:t xml:space="preserve"> </w:t>
-      </w:r>
-      <w:proofErr w:type="spellStart"/>
-      <w:r>
-        <w:rPr>
-          <w:rFonts w:ascii="Times New Roman" w:hAnsi="Times New Roman" w:cs="Times New Roman"/>
+          <w:sz w:val="24"/>
+          <w:szCs w:val="24"/>
+          <w:lang w:val="en-ID"/>
+        </w:rPr>
+        <w:t xml:space="preserve"> </w:t>
+      </w:r>
+      <w:proofErr w:type="spellStart"/>
+      <w:r>
+        <w:rPr>
+          <w:rFonts w:ascii="Times New Roman" w:hAnsi="Times New Roman" w:cs="Times New Roman"/>
+          <w:sz w:val="24"/>
           <w:szCs w:val="24"/>
           <w:lang w:val="en-ID"/>
         </w:rPr>
@@ -2126,6 +2173,7 @@
       <w:r>
         <w:rPr>
           <w:rFonts w:ascii="Times New Roman" w:hAnsi="Times New Roman" w:cs="Times New Roman"/>
+          <w:sz w:val="24"/>
           <w:szCs w:val="24"/>
           <w:lang w:val="en-ID"/>
         </w:rPr>
@@ -2135,6 +2183,7 @@
       <w:r>
         <w:rPr>
           <w:rFonts w:ascii="Times New Roman" w:hAnsi="Times New Roman" w:cs="Times New Roman"/>
+          <w:sz w:val="24"/>
           <w:szCs w:val="24"/>
           <w:lang w:val="en-ID"/>
         </w:rPr>
@@ -2144,15 +2193,17 @@
       <w:r>
         <w:rPr>
           <w:rFonts w:ascii="Times New Roman" w:hAnsi="Times New Roman" w:cs="Times New Roman"/>
-          <w:szCs w:val="24"/>
-          <w:lang w:val="en-ID"/>
-        </w:rPr>
-        <w:t xml:space="preserve"> </w:t>
-      </w:r>
-      <w:proofErr w:type="spellStart"/>
-      <w:r>
-        <w:rPr>
-          <w:rFonts w:ascii="Times New Roman" w:hAnsi="Times New Roman" w:cs="Times New Roman"/>
+          <w:sz w:val="24"/>
+          <w:szCs w:val="24"/>
+          <w:lang w:val="en-ID"/>
+        </w:rPr>
+        <w:t xml:space="preserve"> </w:t>
+      </w:r>
+      <w:proofErr w:type="spellStart"/>
+      <w:r>
+        <w:rPr>
+          <w:rFonts w:ascii="Times New Roman" w:hAnsi="Times New Roman" w:cs="Times New Roman"/>
+          <w:sz w:val="24"/>
           <w:szCs w:val="24"/>
           <w:lang w:val="en-ID"/>
         </w:rPr>
@@ -2162,15 +2213,17 @@
       <w:r>
         <w:rPr>
           <w:rFonts w:ascii="Times New Roman" w:hAnsi="Times New Roman" w:cs="Times New Roman"/>
-          <w:szCs w:val="24"/>
-          <w:lang w:val="en-ID"/>
-        </w:rPr>
-        <w:t xml:space="preserve"> </w:t>
-      </w:r>
-      <w:proofErr w:type="spellStart"/>
-      <w:r>
-        <w:rPr>
-          <w:rFonts w:ascii="Times New Roman" w:hAnsi="Times New Roman" w:cs="Times New Roman"/>
+          <w:sz w:val="24"/>
+          <w:szCs w:val="24"/>
+          <w:lang w:val="en-ID"/>
+        </w:rPr>
+        <w:t xml:space="preserve"> </w:t>
+      </w:r>
+      <w:proofErr w:type="spellStart"/>
+      <w:r>
+        <w:rPr>
+          <w:rFonts w:ascii="Times New Roman" w:hAnsi="Times New Roman" w:cs="Times New Roman"/>
+          <w:sz w:val="24"/>
           <w:szCs w:val="24"/>
           <w:lang w:val="en-ID"/>
         </w:rPr>
@@ -2180,6 +2233,7 @@
       <w:r>
         <w:rPr>
           <w:rFonts w:ascii="Times New Roman" w:hAnsi="Times New Roman" w:cs="Times New Roman"/>
+          <w:sz w:val="24"/>
           <w:szCs w:val="24"/>
           <w:lang w:val="en-ID"/>
         </w:rPr>
@@ -2189,6 +2243,7 @@
       <w:r>
         <w:rPr>
           <w:rFonts w:ascii="Times New Roman" w:hAnsi="Times New Roman" w:cs="Times New Roman"/>
+          <w:sz w:val="24"/>
           <w:szCs w:val="24"/>
           <w:lang w:val="en-ID"/>
         </w:rPr>
@@ -2198,15 +2253,17 @@
       <w:r>
         <w:rPr>
           <w:rFonts w:ascii="Times New Roman" w:hAnsi="Times New Roman" w:cs="Times New Roman"/>
-          <w:szCs w:val="24"/>
-          <w:lang w:val="en-ID"/>
-        </w:rPr>
-        <w:t xml:space="preserve"> </w:t>
-      </w:r>
-      <w:proofErr w:type="spellStart"/>
-      <w:r>
-        <w:rPr>
-          <w:rFonts w:ascii="Times New Roman" w:hAnsi="Times New Roman" w:cs="Times New Roman"/>
+          <w:sz w:val="24"/>
+          <w:szCs w:val="24"/>
+          <w:lang w:val="en-ID"/>
+        </w:rPr>
+        <w:t xml:space="preserve"> </w:t>
+      </w:r>
+      <w:proofErr w:type="spellStart"/>
+      <w:r>
+        <w:rPr>
+          <w:rFonts w:ascii="Times New Roman" w:hAnsi="Times New Roman" w:cs="Times New Roman"/>
+          <w:sz w:val="24"/>
           <w:szCs w:val="24"/>
           <w:lang w:val="en-ID"/>
         </w:rPr>
@@ -2216,15 +2273,17 @@
       <w:r>
         <w:rPr>
           <w:rFonts w:ascii="Times New Roman" w:hAnsi="Times New Roman" w:cs="Times New Roman"/>
-          <w:szCs w:val="24"/>
-          <w:lang w:val="en-ID"/>
-        </w:rPr>
-        <w:t xml:space="preserve"> </w:t>
-      </w:r>
-      <w:proofErr w:type="spellStart"/>
-      <w:r>
-        <w:rPr>
-          <w:rFonts w:ascii="Times New Roman" w:hAnsi="Times New Roman" w:cs="Times New Roman"/>
+          <w:sz w:val="24"/>
+          <w:szCs w:val="24"/>
+          <w:lang w:val="en-ID"/>
+        </w:rPr>
+        <w:t xml:space="preserve"> </w:t>
+      </w:r>
+      <w:proofErr w:type="spellStart"/>
+      <w:r>
+        <w:rPr>
+          <w:rFonts w:ascii="Times New Roman" w:hAnsi="Times New Roman" w:cs="Times New Roman"/>
+          <w:sz w:val="24"/>
           <w:szCs w:val="24"/>
           <w:lang w:val="en-ID"/>
         </w:rPr>
@@ -2234,15 +2293,17 @@
       <w:r>
         <w:rPr>
           <w:rFonts w:ascii="Times New Roman" w:hAnsi="Times New Roman" w:cs="Times New Roman"/>
-          <w:szCs w:val="24"/>
-          <w:lang w:val="en-ID"/>
-        </w:rPr>
-        <w:t xml:space="preserve"> </w:t>
-      </w:r>
-      <w:proofErr w:type="spellStart"/>
-      <w:r>
-        <w:rPr>
-          <w:rFonts w:ascii="Times New Roman" w:hAnsi="Times New Roman" w:cs="Times New Roman"/>
+          <w:sz w:val="24"/>
+          <w:szCs w:val="24"/>
+          <w:lang w:val="en-ID"/>
+        </w:rPr>
+        <w:t xml:space="preserve"> </w:t>
+      </w:r>
+      <w:proofErr w:type="spellStart"/>
+      <w:r>
+        <w:rPr>
+          <w:rFonts w:ascii="Times New Roman" w:hAnsi="Times New Roman" w:cs="Times New Roman"/>
+          <w:sz w:val="24"/>
           <w:szCs w:val="24"/>
           <w:lang w:val="en-ID"/>
         </w:rPr>
@@ -2252,29 +2313,706 @@
       <w:r>
         <w:rPr>
           <w:rFonts w:ascii="Times New Roman" w:hAnsi="Times New Roman" w:cs="Times New Roman"/>
-          <w:szCs w:val="24"/>
-          <w:lang w:val="en-ID"/>
-        </w:rPr>
-        <w:t xml:space="preserve"> software </w:t>
-      </w:r>
-      <w:proofErr w:type="spellStart"/>
-      <w:r>
-        <w:rPr>
-          <w:rFonts w:ascii="Times New Roman" w:hAnsi="Times New Roman" w:cs="Times New Roman"/>
-          <w:szCs w:val="24"/>
-          <w:lang w:val="en-ID"/>
-        </w:rPr>
-        <w:t>pada</w:t>
-      </w:r>
-      <w:proofErr w:type="spellEnd"/>
-      <w:r>
-        <w:rPr>
-          <w:rFonts w:ascii="Times New Roman" w:hAnsi="Times New Roman" w:cs="Times New Roman"/>
-          <w:szCs w:val="24"/>
-          <w:lang w:val="en-ID"/>
-        </w:rPr>
-        <w:t xml:space="preserve"> system.</w:t>
-      </w:r>
+          <w:sz w:val="24"/>
+          <w:szCs w:val="24"/>
+          <w:lang w:val="en-ID"/>
+        </w:rPr>
+        <w:t xml:space="preserve"> software pada system.</w:t>
+      </w:r>
+    </w:p>
+    <w:p>
+      <w:pPr>
+        <w:pStyle w:val="ListParagraph"/>
+        <w:spacing w:after="0" w:line="360" w:lineRule="auto"/>
+        <w:ind w:left="426"/>
+        <w:jc w:val="both"/>
+        <w:rPr>
+          <w:rFonts w:ascii="Times New Roman" w:hAnsi="Times New Roman" w:cs="Times New Roman"/>
+          <w:sz w:val="24"/>
+          <w:szCs w:val="24"/>
+          <w:lang w:val="en-ID"/>
+        </w:rPr>
+      </w:pPr>
+    </w:p>
+    <w:p>
+      <w:pPr>
+        <w:pStyle w:val="ListParagraph"/>
+        <w:spacing w:after="0" w:line="360" w:lineRule="auto"/>
+        <w:ind w:left="426"/>
+        <w:jc w:val="both"/>
+        <w:rPr>
+          <w:rFonts w:ascii="Times New Roman" w:hAnsi="Times New Roman" w:cs="Times New Roman"/>
+          <w:sz w:val="24"/>
+          <w:szCs w:val="24"/>
+          <w:lang w:val="en-ID"/>
+        </w:rPr>
+      </w:pPr>
+    </w:p>
+    <w:p>
+      <w:pPr>
+        <w:pStyle w:val="STTSJudulBab"/>
+      </w:pPr>
+      <w:r>
+        <w:lastRenderedPageBreak/>
+        <w:t>DAFTAR PUSTAKA</w:t>
+      </w:r>
+    </w:p>
+    <w:p>
+      <w:pPr>
+        <w:pStyle w:val="STTSDarftarPustakaNormal"/>
+        <w:jc w:val="both"/>
+        <w:rPr>
+          <w:noProof/>
+          <w:szCs w:val="24"/>
+        </w:rPr>
+      </w:pPr>
+      <w:r>
+        <w:rPr>
+          <w:noProof/>
+          <w:szCs w:val="24"/>
+        </w:rPr>
+        <w:t>Wikipedia</w:t>
+      </w:r>
+      <w:r>
+        <w:rPr>
+          <w:noProof/>
+          <w:szCs w:val="24"/>
+        </w:rPr>
+        <w:t>:</w:t>
+      </w:r>
+    </w:p>
+    <w:p>
+      <w:pPr>
+        <w:spacing w:after="0" w:line="240" w:lineRule="auto"/>
+        <w:jc w:val="both"/>
+        <w:rPr>
+          <w:rFonts w:ascii="Times New Roman" w:hAnsi="Times New Roman" w:cs="Times New Roman"/>
+          <w:sz w:val="24"/>
+          <w:szCs w:val="24"/>
+          <w:lang w:val="en-ID"/>
+        </w:rPr>
+      </w:pPr>
+      <w:hyperlink r:id="rId6" w:history="1">
+        <w:r>
+          <w:rPr>
+            <w:rStyle w:val="Hyperlink"/>
+            <w:rFonts w:ascii="Times New Roman" w:hAnsi="Times New Roman" w:cs="Times New Roman"/>
+            <w:sz w:val="24"/>
+            <w:szCs w:val="24"/>
+            <w:lang w:val="en-ID"/>
+          </w:rPr>
+          <w:t>https://en.m.wikipedia.org/wiki/Agile_software_development</w:t>
+        </w:r>
+      </w:hyperlink>
+    </w:p>
+    <w:p>
+      <w:pPr>
+        <w:spacing w:after="0" w:line="240" w:lineRule="auto"/>
+        <w:jc w:val="both"/>
+        <w:rPr>
+          <w:rFonts w:ascii="Times New Roman" w:hAnsi="Times New Roman" w:cs="Times New Roman"/>
+          <w:sz w:val="24"/>
+          <w:szCs w:val="24"/>
+          <w:lang w:val="en-ID"/>
+        </w:rPr>
+      </w:pPr>
+    </w:p>
+    <w:p>
+      <w:pPr>
+        <w:spacing w:after="0" w:line="240" w:lineRule="auto"/>
+        <w:jc w:val="both"/>
+        <w:rPr>
+          <w:rFonts w:ascii="Times New Roman" w:hAnsi="Times New Roman" w:cs="Times New Roman"/>
+          <w:sz w:val="24"/>
+          <w:szCs w:val="24"/>
+          <w:lang w:val="en-ID"/>
+        </w:rPr>
+      </w:pPr>
+      <w:proofErr w:type="spellStart"/>
+      <w:r>
+        <w:rPr>
+          <w:rFonts w:ascii="Times New Roman" w:hAnsi="Times New Roman" w:cs="Times New Roman"/>
+          <w:sz w:val="24"/>
+          <w:szCs w:val="24"/>
+          <w:lang w:val="en-ID"/>
+        </w:rPr>
+        <w:t>Github</w:t>
+      </w:r>
+      <w:proofErr w:type="spellEnd"/>
+      <w:r>
+        <w:rPr>
+          <w:rFonts w:ascii="Times New Roman" w:hAnsi="Times New Roman" w:cs="Times New Roman"/>
+          <w:sz w:val="24"/>
+          <w:szCs w:val="24"/>
+          <w:lang w:val="en-ID"/>
+        </w:rPr>
+        <w:t>:</w:t>
+      </w:r>
+    </w:p>
+    <w:p>
+      <w:pPr>
+        <w:spacing w:after="0" w:line="240" w:lineRule="auto"/>
+        <w:jc w:val="both"/>
+        <w:rPr>
+          <w:rFonts w:ascii="Times New Roman" w:hAnsi="Times New Roman" w:cs="Times New Roman"/>
+          <w:sz w:val="24"/>
+          <w:szCs w:val="24"/>
+          <w:lang w:val="en-ID"/>
+        </w:rPr>
+      </w:pPr>
+      <w:hyperlink r:id="rId7" w:history="1">
+        <w:r>
+          <w:rPr>
+            <w:rStyle w:val="Hyperlink"/>
+            <w:rFonts w:ascii="Times New Roman" w:hAnsi="Times New Roman" w:cs="Times New Roman"/>
+            <w:sz w:val="24"/>
+            <w:szCs w:val="24"/>
+            <w:lang w:val="en-ID"/>
+          </w:rPr>
+          <w:t>https://github.com/sshnet/SSH.NET</w:t>
+        </w:r>
+      </w:hyperlink>
+    </w:p>
+    <w:p>
+      <w:pPr>
+        <w:spacing w:after="0" w:line="240" w:lineRule="auto"/>
+        <w:jc w:val="both"/>
+        <w:rPr>
+          <w:rFonts w:ascii="Times New Roman" w:hAnsi="Times New Roman" w:cs="Times New Roman"/>
+          <w:sz w:val="24"/>
+          <w:szCs w:val="24"/>
+          <w:lang w:val="en-ID"/>
+        </w:rPr>
+      </w:pPr>
+    </w:p>
+    <w:p>
+      <w:pPr>
+        <w:spacing w:after="0" w:line="240" w:lineRule="auto"/>
+        <w:jc w:val="both"/>
+        <w:rPr>
+          <w:rFonts w:ascii="Times New Roman" w:hAnsi="Times New Roman" w:cs="Times New Roman"/>
+          <w:sz w:val="24"/>
+          <w:szCs w:val="24"/>
+          <w:lang w:val="en-ID"/>
+        </w:rPr>
+      </w:pPr>
+      <w:proofErr w:type="gramStart"/>
+      <w:r>
+        <w:rPr>
+          <w:rFonts w:ascii="Times New Roman" w:hAnsi="Times New Roman" w:cs="Times New Roman"/>
+          <w:sz w:val="24"/>
+          <w:szCs w:val="24"/>
+          <w:lang w:val="en-ID"/>
+        </w:rPr>
+        <w:t>Net-information.com(</w:t>
+      </w:r>
+      <w:proofErr w:type="gramEnd"/>
+      <w:r>
+        <w:rPr>
+          <w:rFonts w:ascii="Times New Roman" w:hAnsi="Times New Roman" w:cs="Times New Roman"/>
+          <w:sz w:val="24"/>
+          <w:szCs w:val="24"/>
+          <w:lang w:val="en-ID"/>
+        </w:rPr>
+        <w:t>How To Connect to MySQL Database to C#)</w:t>
+      </w:r>
+      <w:r>
+        <w:rPr>
+          <w:rFonts w:ascii="Times New Roman" w:hAnsi="Times New Roman" w:cs="Times New Roman"/>
+          <w:sz w:val="24"/>
+          <w:szCs w:val="24"/>
+          <w:lang w:val="en-ID"/>
+        </w:rPr>
+        <w:t>:</w:t>
+      </w:r>
+    </w:p>
+    <w:p>
+      <w:pPr>
+        <w:spacing w:after="0" w:line="240" w:lineRule="auto"/>
+        <w:jc w:val="both"/>
+        <w:rPr>
+          <w:rFonts w:ascii="Times New Roman" w:hAnsi="Times New Roman" w:cs="Times New Roman"/>
+          <w:sz w:val="24"/>
+          <w:szCs w:val="24"/>
+          <w:lang w:val="en-ID"/>
+        </w:rPr>
+      </w:pPr>
+      <w:hyperlink r:id="rId8" w:history="1">
+        <w:r>
+          <w:rPr>
+            <w:rStyle w:val="Hyperlink"/>
+            <w:rFonts w:ascii="Times New Roman" w:hAnsi="Times New Roman" w:cs="Times New Roman"/>
+            <w:sz w:val="24"/>
+            <w:szCs w:val="24"/>
+            <w:lang w:val="en-ID"/>
+          </w:rPr>
+          <w:t>http://net-information</w:t>
+        </w:r>
+        <w:r>
+          <w:rPr>
+            <w:rStyle w:val="Hyperlink"/>
+            <w:rFonts w:ascii="Times New Roman" w:hAnsi="Times New Roman" w:cs="Times New Roman"/>
+            <w:sz w:val="24"/>
+            <w:szCs w:val="24"/>
+            <w:lang w:val="en-ID"/>
+          </w:rPr>
+          <w:t>s</w:t>
+        </w:r>
+        <w:r>
+          <w:rPr>
+            <w:rStyle w:val="Hyperlink"/>
+            <w:rFonts w:ascii="Times New Roman" w:hAnsi="Times New Roman" w:cs="Times New Roman"/>
+            <w:sz w:val="24"/>
+            <w:szCs w:val="24"/>
+            <w:lang w:val="en-ID"/>
+          </w:rPr>
+          <w:t>.com/q/faq/mysql.html#:~:text=Add%20Reference,Library%20in%20your%20C%23%20project</w:t>
+        </w:r>
+      </w:hyperlink>
+    </w:p>
+    <w:p>
+      <w:pPr>
+        <w:spacing w:after="0" w:line="240" w:lineRule="auto"/>
+        <w:jc w:val="both"/>
+        <w:rPr>
+          <w:rFonts w:ascii="Times New Roman" w:hAnsi="Times New Roman" w:cs="Times New Roman"/>
+          <w:sz w:val="24"/>
+          <w:szCs w:val="24"/>
+        </w:rPr>
+      </w:pPr>
+    </w:p>
+    <w:p>
+      <w:pPr>
+        <w:spacing w:after="0" w:line="240" w:lineRule="auto"/>
+        <w:jc w:val="both"/>
+        <w:rPr>
+          <w:rFonts w:ascii="Times New Roman" w:hAnsi="Times New Roman" w:cs="Times New Roman"/>
+          <w:sz w:val="24"/>
+          <w:szCs w:val="24"/>
+        </w:rPr>
+      </w:pPr>
+      <w:r>
+        <w:rPr>
+          <w:rFonts w:ascii="Times New Roman" w:hAnsi="Times New Roman" w:cs="Times New Roman"/>
+          <w:sz w:val="24"/>
+          <w:szCs w:val="24"/>
+        </w:rPr>
+        <w:t>Bina Nusantara University. (n.d.).</w:t>
+      </w:r>
+      <w:r>
+        <w:rPr>
+          <w:rFonts w:ascii="Times New Roman" w:hAnsi="Times New Roman" w:cs="Times New Roman"/>
+          <w:i/>
+          <w:iCs/>
+          <w:sz w:val="24"/>
+          <w:szCs w:val="24"/>
+        </w:rPr>
+        <w:t xml:space="preserve"> Teknik Dalam White-box dan Black-box Testing</w:t>
+      </w:r>
+      <w:r>
+        <w:rPr>
+          <w:rFonts w:ascii="Times New Roman" w:hAnsi="Times New Roman" w:cs="Times New Roman"/>
+          <w:sz w:val="24"/>
+          <w:szCs w:val="24"/>
+        </w:rPr>
+        <w:t xml:space="preserve">. </w:t>
+      </w:r>
+      <w:r>
+        <w:rPr>
+          <w:rFonts w:ascii="Times New Roman" w:hAnsi="Times New Roman" w:cs="Times New Roman"/>
+          <w:sz w:val="24"/>
+          <w:szCs w:val="24"/>
+        </w:rPr>
+        <w:t xml:space="preserve">               </w:t>
+      </w:r>
+    </w:p>
+    <w:p>
+      <w:pPr>
+        <w:spacing w:after="0" w:line="240" w:lineRule="auto"/>
+        <w:jc w:val="both"/>
+        <w:rPr>
+          <w:rFonts w:ascii="Times New Roman" w:hAnsi="Times New Roman" w:cs="Times New Roman"/>
+          <w:sz w:val="24"/>
+          <w:szCs w:val="24"/>
+        </w:rPr>
+      </w:pPr>
+      <w:r>
+        <w:rPr>
+          <w:rFonts w:ascii="Times New Roman" w:hAnsi="Times New Roman" w:cs="Times New Roman"/>
+          <w:sz w:val="24"/>
+          <w:szCs w:val="24"/>
+        </w:rPr>
+        <w:t xml:space="preserve">Retrieved from Bina Nusantara University: </w:t>
+      </w:r>
+    </w:p>
+    <w:p>
+      <w:pPr>
+        <w:spacing w:after="0" w:line="240" w:lineRule="auto"/>
+        <w:jc w:val="both"/>
+        <w:rPr>
+          <w:rFonts w:ascii="Times New Roman" w:hAnsi="Times New Roman" w:cs="Times New Roman"/>
+          <w:sz w:val="24"/>
+          <w:szCs w:val="24"/>
+        </w:rPr>
+      </w:pPr>
+      <w:hyperlink r:id="rId9" w:history="1">
+        <w:r>
+          <w:rPr>
+            <w:rStyle w:val="Hyperlink"/>
+            <w:rFonts w:ascii="Times New Roman" w:hAnsi="Times New Roman" w:cs="Times New Roman"/>
+            <w:sz w:val="24"/>
+            <w:szCs w:val="24"/>
+          </w:rPr>
+          <w:t>https://socs.binus.ac.id/2020/07/02/teknik-dalam-white-box-dan-black-boxtesting/</w:t>
+        </w:r>
+      </w:hyperlink>
+      <w:r>
+        <w:rPr>
+          <w:rFonts w:ascii="Times New Roman" w:hAnsi="Times New Roman" w:cs="Times New Roman"/>
+          <w:sz w:val="24"/>
+          <w:szCs w:val="24"/>
+        </w:rPr>
+        <w:t xml:space="preserve"> </w:t>
+      </w:r>
+    </w:p>
+    <w:p>
+      <w:pPr>
+        <w:spacing w:after="0" w:line="240" w:lineRule="auto"/>
+        <w:jc w:val="both"/>
+        <w:rPr>
+          <w:rFonts w:ascii="Times New Roman" w:hAnsi="Times New Roman" w:cs="Times New Roman"/>
+          <w:sz w:val="24"/>
+          <w:szCs w:val="24"/>
+        </w:rPr>
+      </w:pPr>
+    </w:p>
+    <w:p>
+      <w:pPr>
+        <w:spacing w:after="0" w:line="240" w:lineRule="auto"/>
+        <w:jc w:val="both"/>
+        <w:rPr>
+          <w:rFonts w:ascii="Times New Roman" w:hAnsi="Times New Roman" w:cs="Times New Roman"/>
+          <w:sz w:val="24"/>
+          <w:szCs w:val="24"/>
+        </w:rPr>
+      </w:pPr>
+      <w:proofErr w:type="spellStart"/>
+      <w:r>
+        <w:rPr>
+          <w:rFonts w:ascii="Times New Roman" w:hAnsi="Times New Roman" w:cs="Times New Roman"/>
+          <w:sz w:val="24"/>
+          <w:szCs w:val="24"/>
+        </w:rPr>
+        <w:t>Filipova</w:t>
+      </w:r>
+      <w:proofErr w:type="spellEnd"/>
+      <w:r>
+        <w:rPr>
+          <w:rFonts w:ascii="Times New Roman" w:hAnsi="Times New Roman" w:cs="Times New Roman"/>
+          <w:sz w:val="24"/>
+          <w:szCs w:val="24"/>
+        </w:rPr>
+        <w:t xml:space="preserve">, O., &amp; </w:t>
+      </w:r>
+      <w:proofErr w:type="spellStart"/>
+      <w:r>
+        <w:rPr>
+          <w:rFonts w:ascii="Times New Roman" w:hAnsi="Times New Roman" w:cs="Times New Roman"/>
+          <w:sz w:val="24"/>
+          <w:szCs w:val="24"/>
+        </w:rPr>
+        <w:t>Vilão</w:t>
+      </w:r>
+      <w:proofErr w:type="spellEnd"/>
+      <w:r>
+        <w:rPr>
+          <w:rFonts w:ascii="Times New Roman" w:hAnsi="Times New Roman" w:cs="Times New Roman"/>
+          <w:sz w:val="24"/>
+          <w:szCs w:val="24"/>
+        </w:rPr>
+        <w:t>, R. (2018</w:t>
+      </w:r>
+      <w:r>
+        <w:rPr>
+          <w:rFonts w:ascii="Times New Roman" w:hAnsi="Times New Roman" w:cs="Times New Roman"/>
+          <w:i/>
+          <w:iCs/>
+          <w:sz w:val="24"/>
+          <w:szCs w:val="24"/>
+        </w:rPr>
+        <w:t xml:space="preserve">). Software Development </w:t>
+      </w:r>
+      <w:proofErr w:type="gramStart"/>
+      <w:r>
+        <w:rPr>
+          <w:rFonts w:ascii="Times New Roman" w:hAnsi="Times New Roman" w:cs="Times New Roman"/>
+          <w:i/>
+          <w:iCs/>
+          <w:sz w:val="24"/>
+          <w:szCs w:val="24"/>
+        </w:rPr>
+        <w:t>From</w:t>
+      </w:r>
+      <w:proofErr w:type="gramEnd"/>
+      <w:r>
+        <w:rPr>
+          <w:rFonts w:ascii="Times New Roman" w:hAnsi="Times New Roman" w:cs="Times New Roman"/>
+          <w:i/>
+          <w:iCs/>
+          <w:sz w:val="24"/>
+          <w:szCs w:val="24"/>
+        </w:rPr>
+        <w:t xml:space="preserve"> A to Z</w:t>
+      </w:r>
+      <w:r>
+        <w:rPr>
+          <w:rFonts w:ascii="Times New Roman" w:hAnsi="Times New Roman" w:cs="Times New Roman"/>
+          <w:sz w:val="24"/>
+          <w:szCs w:val="24"/>
+        </w:rPr>
+        <w:t xml:space="preserve">. </w:t>
+      </w:r>
+      <w:proofErr w:type="spellStart"/>
+      <w:r>
+        <w:rPr>
+          <w:rFonts w:ascii="Times New Roman" w:hAnsi="Times New Roman" w:cs="Times New Roman"/>
+          <w:sz w:val="24"/>
+          <w:szCs w:val="24"/>
+        </w:rPr>
+        <w:t>Apress</w:t>
+      </w:r>
+      <w:proofErr w:type="spellEnd"/>
+      <w:r>
+        <w:rPr>
+          <w:rFonts w:ascii="Times New Roman" w:hAnsi="Times New Roman" w:cs="Times New Roman"/>
+          <w:sz w:val="24"/>
+          <w:szCs w:val="24"/>
+        </w:rPr>
+        <w:t>.</w:t>
+      </w:r>
+    </w:p>
+    <w:p>
+      <w:pPr>
+        <w:spacing w:after="0" w:line="240" w:lineRule="auto"/>
+        <w:jc w:val="both"/>
+        <w:rPr>
+          <w:rFonts w:ascii="Times New Roman" w:hAnsi="Times New Roman" w:cs="Times New Roman"/>
+          <w:sz w:val="24"/>
+          <w:szCs w:val="24"/>
+        </w:rPr>
+      </w:pPr>
+    </w:p>
+    <w:p>
+      <w:pPr>
+        <w:spacing w:after="0" w:line="240" w:lineRule="auto"/>
+        <w:jc w:val="both"/>
+        <w:rPr>
+          <w:rFonts w:ascii="Times New Roman" w:hAnsi="Times New Roman" w:cs="Times New Roman"/>
+          <w:sz w:val="24"/>
+          <w:szCs w:val="24"/>
+        </w:rPr>
+      </w:pPr>
+      <w:r>
+        <w:rPr>
+          <w:rFonts w:ascii="Times New Roman" w:hAnsi="Times New Roman" w:cs="Times New Roman"/>
+          <w:sz w:val="24"/>
+          <w:szCs w:val="24"/>
+        </w:rPr>
+        <w:t xml:space="preserve">Visual Paradigm. (n.d.). </w:t>
+      </w:r>
+      <w:r>
+        <w:rPr>
+          <w:rFonts w:ascii="Times New Roman" w:hAnsi="Times New Roman" w:cs="Times New Roman"/>
+          <w:i/>
+          <w:iCs/>
+          <w:sz w:val="24"/>
+          <w:szCs w:val="24"/>
+        </w:rPr>
+        <w:t>Requirement Analysis Technique</w:t>
+      </w:r>
+      <w:r>
+        <w:rPr>
+          <w:rFonts w:ascii="Times New Roman" w:hAnsi="Times New Roman" w:cs="Times New Roman"/>
+          <w:sz w:val="24"/>
+          <w:szCs w:val="24"/>
+        </w:rPr>
+        <w:t>. Retrieved from Visual Paradigm:</w:t>
+      </w:r>
+    </w:p>
+    <w:p>
+      <w:pPr>
+        <w:spacing w:after="0" w:line="240" w:lineRule="auto"/>
+        <w:jc w:val="both"/>
+        <w:rPr>
+          <w:rFonts w:ascii="Times New Roman" w:hAnsi="Times New Roman" w:cs="Times New Roman"/>
+          <w:sz w:val="24"/>
+          <w:szCs w:val="24"/>
+        </w:rPr>
+      </w:pPr>
+      <w:hyperlink r:id="rId10" w:history="1">
+        <w:r>
+          <w:rPr>
+            <w:rStyle w:val="Hyperlink"/>
+            <w:rFonts w:ascii="Times New Roman" w:hAnsi="Times New Roman" w:cs="Times New Roman"/>
+            <w:sz w:val="24"/>
+            <w:szCs w:val="24"/>
+          </w:rPr>
+          <w:t>https://www.visual-paradigm.com/guide/requirementsgathering/requirement-analysis-techniques/</w:t>
+        </w:r>
+      </w:hyperlink>
+    </w:p>
+    <w:p>
+      <w:pPr>
+        <w:spacing w:after="0" w:line="240" w:lineRule="auto"/>
+        <w:jc w:val="both"/>
+        <w:rPr>
+          <w:rFonts w:ascii="Times New Roman" w:hAnsi="Times New Roman" w:cs="Times New Roman"/>
+          <w:sz w:val="24"/>
+          <w:szCs w:val="24"/>
+        </w:rPr>
+      </w:pPr>
+      <w:r>
+        <w:rPr>
+          <w:rFonts w:ascii="Times New Roman" w:hAnsi="Times New Roman" w:cs="Times New Roman"/>
+          <w:sz w:val="24"/>
+          <w:szCs w:val="24"/>
+        </w:rPr>
+        <w:t xml:space="preserve"> </w:t>
+      </w:r>
+    </w:p>
+    <w:p>
+      <w:pPr>
+        <w:spacing w:after="0" w:line="240" w:lineRule="auto"/>
+        <w:jc w:val="both"/>
+        <w:rPr>
+          <w:rFonts w:ascii="Times New Roman" w:hAnsi="Times New Roman" w:cs="Times New Roman"/>
+          <w:sz w:val="24"/>
+          <w:szCs w:val="24"/>
+        </w:rPr>
+      </w:pPr>
+      <w:r>
+        <w:rPr>
+          <w:rFonts w:ascii="Times New Roman" w:hAnsi="Times New Roman" w:cs="Times New Roman"/>
+          <w:sz w:val="24"/>
+          <w:szCs w:val="24"/>
+        </w:rPr>
+        <w:t xml:space="preserve">Visual Paradigm. (n.d.). </w:t>
+      </w:r>
+      <w:r>
+        <w:rPr>
+          <w:rFonts w:ascii="Times New Roman" w:hAnsi="Times New Roman" w:cs="Times New Roman"/>
+          <w:i/>
+          <w:iCs/>
+          <w:sz w:val="24"/>
+          <w:szCs w:val="24"/>
+        </w:rPr>
+        <w:t>What is Activity Diagram?</w:t>
+      </w:r>
+      <w:r>
+        <w:rPr>
+          <w:rFonts w:ascii="Times New Roman" w:hAnsi="Times New Roman" w:cs="Times New Roman"/>
+          <w:sz w:val="24"/>
+          <w:szCs w:val="24"/>
+        </w:rPr>
+        <w:t xml:space="preserve"> Retrieved from Visual Paradigm: </w:t>
+      </w:r>
+      <w:hyperlink r:id="rId11" w:history="1">
+        <w:r>
+          <w:rPr>
+            <w:rStyle w:val="Hyperlink"/>
+            <w:rFonts w:ascii="Times New Roman" w:hAnsi="Times New Roman" w:cs="Times New Roman"/>
+            <w:sz w:val="24"/>
+            <w:szCs w:val="24"/>
+          </w:rPr>
+          <w:t>https://www.visual-paradigm.com/guide/uml-unified-modeling-language/what-isactivity-diagram/</w:t>
+        </w:r>
+      </w:hyperlink>
+    </w:p>
+    <w:p>
+      <w:pPr>
+        <w:spacing w:after="0" w:line="240" w:lineRule="auto"/>
+        <w:jc w:val="both"/>
+        <w:rPr>
+          <w:rFonts w:ascii="Times New Roman" w:hAnsi="Times New Roman" w:cs="Times New Roman"/>
+          <w:sz w:val="24"/>
+          <w:szCs w:val="24"/>
+        </w:rPr>
+      </w:pPr>
+      <w:r>
+        <w:rPr>
+          <w:rFonts w:ascii="Times New Roman" w:hAnsi="Times New Roman" w:cs="Times New Roman"/>
+          <w:sz w:val="24"/>
+          <w:szCs w:val="24"/>
+        </w:rPr>
+        <w:t xml:space="preserve"> </w:t>
+      </w:r>
+    </w:p>
+    <w:p>
+      <w:pPr>
+        <w:spacing w:after="0" w:line="240" w:lineRule="auto"/>
+        <w:jc w:val="both"/>
+        <w:rPr>
+          <w:rFonts w:ascii="Times New Roman" w:hAnsi="Times New Roman" w:cs="Times New Roman"/>
+          <w:sz w:val="24"/>
+          <w:szCs w:val="24"/>
+        </w:rPr>
+      </w:pPr>
+      <w:r>
+        <w:rPr>
+          <w:rFonts w:ascii="Times New Roman" w:hAnsi="Times New Roman" w:cs="Times New Roman"/>
+          <w:sz w:val="24"/>
+          <w:szCs w:val="24"/>
+        </w:rPr>
+        <w:t xml:space="preserve">Visual Paradigm. (n.d.). </w:t>
+      </w:r>
+      <w:r>
+        <w:rPr>
+          <w:rFonts w:ascii="Times New Roman" w:hAnsi="Times New Roman" w:cs="Times New Roman"/>
+          <w:i/>
+          <w:iCs/>
+          <w:sz w:val="24"/>
+          <w:szCs w:val="24"/>
+        </w:rPr>
+        <w:t>What is Entity Relationship Diagram (ERD)?</w:t>
+      </w:r>
+      <w:r>
+        <w:rPr>
+          <w:rFonts w:ascii="Times New Roman" w:hAnsi="Times New Roman" w:cs="Times New Roman"/>
+          <w:sz w:val="24"/>
+          <w:szCs w:val="24"/>
+        </w:rPr>
+        <w:t xml:space="preserve"> Retrieved from </w:t>
+      </w:r>
+    </w:p>
+    <w:p>
+      <w:pPr>
+        <w:spacing w:after="0" w:line="240" w:lineRule="auto"/>
+        <w:jc w:val="both"/>
+        <w:rPr>
+          <w:rFonts w:ascii="Times New Roman" w:hAnsi="Times New Roman" w:cs="Times New Roman"/>
+          <w:sz w:val="24"/>
+          <w:szCs w:val="24"/>
+        </w:rPr>
+      </w:pPr>
+      <w:r>
+        <w:rPr>
+          <w:rFonts w:ascii="Times New Roman" w:hAnsi="Times New Roman" w:cs="Times New Roman"/>
+          <w:sz w:val="24"/>
+          <w:szCs w:val="24"/>
+        </w:rPr>
+        <w:t>Visual Paradigm</w:t>
+      </w:r>
+      <w:hyperlink r:id="rId12" w:history="1">
+        <w:r>
+          <w:rPr>
+            <w:rStyle w:val="Hyperlink"/>
+            <w:rFonts w:ascii="Times New Roman" w:hAnsi="Times New Roman" w:cs="Times New Roman"/>
+            <w:sz w:val="24"/>
+            <w:szCs w:val="24"/>
+          </w:rPr>
+          <w:t>: https://www.visual-paradigm.com/guide/data-modeling/whatis-entity-relationship-diagram/</w:t>
+        </w:r>
+      </w:hyperlink>
     </w:p>
     <w:sectPr>
       <w:pgSz w:w="12240" w:h="15840"/>
@@ -2287,7 +3025,7 @@
 </file>
 
 <file path=word/numbering.xml><?xml version="1.0" encoding="utf-8"?>
-<w:numbering xmlns:wpc="http://schemas.microsoft.com/office/word/2010/wordprocessingCanvas" xmlns:cx="http://schemas.microsoft.com/office/drawing/2014/chartex" xmlns:mc="http://schemas.openxmlformats.org/markup-compatibility/2006" xmlns:o="urn:schemas-microsoft-com:office:office" xmlns:r="http://schemas.openxmlformats.org/officeDocument/2006/relationships" xmlns:m="http://schemas.openxmlformats.org/officeDocument/2006/math" xmlns:v="urn:schemas-microsoft-com:vml" xmlns:wp14="http://schemas.microsoft.com/office/word/2010/wordprocessingDrawing" xmlns:wp="http://schemas.openxmlformats.org/drawingml/2006/wordprocessingDrawing" xmlns:w10="urn:schemas-microsoft-com:office:word" xmlns:w="http://schemas.openxmlformats.org/wordprocessingml/2006/main" xmlns:w14="http://schemas.microsoft.com/office/word/2010/wordml" xmlns:w15="http://schemas.microsoft.com/office/word/2012/wordml" xmlns:w16se="http://schemas.microsoft.com/office/word/2015/wordml/symex" xmlns:wpg="http://schemas.microsoft.com/office/word/2010/wordprocessingGroup" xmlns:wpi="http://schemas.microsoft.com/office/word/2010/wordprocessingInk" xmlns:wne="http://schemas.microsoft.com/office/word/2006/wordml" xmlns:wps="http://schemas.microsoft.com/office/word/2010/wordprocessingShape" mc:Ignorable="w14 w15 w16se wp14">
+<w:numbering xmlns:wpc="http://schemas.microsoft.com/office/word/2010/wordprocessingCanvas" xmlns:cx="http://schemas.microsoft.com/office/drawing/2014/chartex" xmlns:cx1="http://schemas.microsoft.com/office/drawing/2015/9/8/chartex" xmlns:cx2="http://schemas.microsoft.com/office/drawing/2015/10/21/chartex" xmlns:cx3="http://schemas.microsoft.com/office/drawing/2016/5/9/chartex" xmlns:cx4="http://schemas.microsoft.com/office/drawing/2016/5/10/chartex" xmlns:cx5="http://schemas.microsoft.com/office/drawing/2016/5/11/chartex" xmlns:cx6="http://schemas.microsoft.com/office/drawing/2016/5/12/chartex" xmlns:cx7="http://schemas.microsoft.com/office/drawing/2016/5/13/chartex" xmlns:cx8="http://schemas.microsoft.com/office/drawing/2016/5/14/chartex" xmlns:mc="http://schemas.openxmlformats.org/markup-compatibility/2006" xmlns:aink="http://schemas.microsoft.com/office/drawing/2016/ink" xmlns:am3d="http://schemas.microsoft.com/office/drawing/2017/model3d" xmlns:o="urn:schemas-microsoft-com:office:office" xmlns:r="http://schemas.openxmlformats.org/officeDocument/2006/relationships" xmlns:m="http://schemas.openxmlformats.org/officeDocument/2006/math" xmlns:v="urn:schemas-microsoft-com:vml" xmlns:wp14="http://schemas.microsoft.com/office/word/2010/wordprocessingDrawing" xmlns:wp="http://schemas.openxmlformats.org/drawingml/2006/wordprocessingDrawing" xmlns:w10="urn:schemas-microsoft-com:office:word" xmlns:w="http://schemas.openxmlformats.org/wordprocessingml/2006/main" xmlns:w14="http://schemas.microsoft.com/office/word/2010/wordml" xmlns:w15="http://schemas.microsoft.com/office/word/2012/wordml" xmlns:w16cex="http://schemas.microsoft.com/office/word/2018/wordml/cex" xmlns:w16cid="http://schemas.microsoft.com/office/word/2016/wordml/cid" xmlns:w16="http://schemas.microsoft.com/office/word/2018/wordml" xmlns:w16sdtdh="http://schemas.microsoft.com/office/word/2020/wordml/sdtdatahash" xmlns:w16se="http://schemas.microsoft.com/office/word/2015/wordml/symex" xmlns:wpg="http://schemas.microsoft.com/office/word/2010/wordprocessingGroup" xmlns:wpi="http://schemas.microsoft.com/office/word/2010/wordprocessingInk" xmlns:wne="http://schemas.microsoft.com/office/word/2006/wordml" xmlns:wps="http://schemas.microsoft.com/office/word/2010/wordprocessingShape" mc:Ignorable="w14 w15 w16se w16cid w16 w16cex w16sdtdh wp14">
   <w:abstractNum w:abstractNumId="0" w15:restartNumberingAfterBreak="0">
     <w:nsid w:val="021C13D4"/>
     <w:multiLevelType w:val="multilevel"/>
@@ -3063,7 +3801,7 @@
 </file>
 
 <file path=word/styles.xml><?xml version="1.0" encoding="utf-8"?>
-<w:styles xmlns:mc="http://schemas.openxmlformats.org/markup-compatibility/2006" xmlns:r="http://schemas.openxmlformats.org/officeDocument/2006/relationships" xmlns:w="http://schemas.openxmlformats.org/wordprocessingml/2006/main" xmlns:w14="http://schemas.microsoft.com/office/word/2010/wordml" xmlns:w15="http://schemas.microsoft.com/office/word/2012/wordml" xmlns:w16se="http://schemas.microsoft.com/office/word/2015/wordml/symex" mc:Ignorable="w14 w15 w16se">
+<w:styles xmlns:mc="http://schemas.openxmlformats.org/markup-compatibility/2006" xmlns:r="http://schemas.openxmlformats.org/officeDocument/2006/relationships" xmlns:w="http://schemas.openxmlformats.org/wordprocessingml/2006/main" xmlns:w14="http://schemas.microsoft.com/office/word/2010/wordml" xmlns:w15="http://schemas.microsoft.com/office/word/2012/wordml" xmlns:w16cex="http://schemas.microsoft.com/office/word/2018/wordml/cex" xmlns:w16cid="http://schemas.microsoft.com/office/word/2016/wordml/cid" xmlns:w16="http://schemas.microsoft.com/office/word/2018/wordml" xmlns:w16sdtdh="http://schemas.microsoft.com/office/word/2020/wordml/sdtdatahash" xmlns:w16se="http://schemas.microsoft.com/office/word/2015/wordml/symex" mc:Ignorable="w14 w15 w16se w16cid w16 w16cex w16sdtdh">
   <w:docDefaults>
     <w:rPrDefault>
       <w:rPr>
@@ -3079,7 +3817,7 @@
       </w:pPr>
     </w:pPrDefault>
   </w:docDefaults>
-  <w:latentStyles w:defLockedState="0" w:defUIPriority="99" w:defSemiHidden="0" w:defUnhideWhenUsed="0" w:defQFormat="0" w:count="371">
+  <w:latentStyles w:defLockedState="0" w:defUIPriority="99" w:defSemiHidden="0" w:defUnhideWhenUsed="0" w:defQFormat="0" w:count="376">
     <w:lsdException w:name="Normal" w:uiPriority="0" w:qFormat="1"/>
     <w:lsdException w:name="heading 1" w:uiPriority="9" w:qFormat="1"/>
     <w:lsdException w:name="heading 2" w:semiHidden="1" w:uiPriority="9" w:unhideWhenUsed="1" w:qFormat="1"/>
@@ -3185,7 +3923,6 @@
     <w:lsdException w:name="HTML Sample" w:semiHidden="1" w:unhideWhenUsed="1"/>
     <w:lsdException w:name="HTML Typewriter" w:semiHidden="1" w:unhideWhenUsed="1"/>
     <w:lsdException w:name="HTML Variable" w:semiHidden="1" w:unhideWhenUsed="1"/>
-    <w:lsdException w:name="Normal Table" w:semiHidden="1" w:unhideWhenUsed="1"/>
     <w:lsdException w:name="annotation subject" w:semiHidden="1" w:unhideWhenUsed="1"/>
     <w:lsdException w:name="No List" w:semiHidden="1" w:unhideWhenUsed="1"/>
     <w:lsdException w:name="Outline List 1" w:semiHidden="1" w:unhideWhenUsed="1"/>
@@ -3228,11 +3965,8 @@
     <w:lsdException w:name="Table Contemporary" w:semiHidden="1" w:unhideWhenUsed="1"/>
     <w:lsdException w:name="Table Elegant" w:semiHidden="1" w:unhideWhenUsed="1"/>
     <w:lsdException w:name="Table Professional" w:semiHidden="1" w:unhideWhenUsed="1"/>
-    <w:lsdException w:name="Table Subtle 1" w:semiHidden="1" w:unhideWhenUsed="1"/>
     <w:lsdException w:name="Table Subtle 2" w:semiHidden="1" w:unhideWhenUsed="1"/>
     <w:lsdException w:name="Table Web 1" w:semiHidden="1" w:unhideWhenUsed="1"/>
-    <w:lsdException w:name="Table Web 2" w:semiHidden="1" w:unhideWhenUsed="1"/>
-    <w:lsdException w:name="Table Web 3" w:semiHidden="1" w:unhideWhenUsed="1"/>
     <w:lsdException w:name="Balloon Text" w:semiHidden="1" w:unhideWhenUsed="1"/>
     <w:lsdException w:name="Table Grid" w:uiPriority="39"/>
     <w:lsdException w:name="Table Theme" w:semiHidden="1" w:unhideWhenUsed="1"/>
@@ -3451,6 +4185,11 @@
     <w:lsdException w:name="List Table 5 Dark Accent 6" w:uiPriority="50"/>
     <w:lsdException w:name="List Table 6 Colorful Accent 6" w:uiPriority="51"/>
     <w:lsdException w:name="List Table 7 Colorful Accent 6" w:uiPriority="52"/>
+    <w:lsdException w:name="Mention" w:semiHidden="1" w:unhideWhenUsed="1"/>
+    <w:lsdException w:name="Smart Hyperlink" w:semiHidden="1" w:unhideWhenUsed="1"/>
+    <w:lsdException w:name="Hashtag" w:semiHidden="1" w:unhideWhenUsed="1"/>
+    <w:lsdException w:name="Unresolved Mention" w:semiHidden="1" w:unhideWhenUsed="1"/>
+    <w:lsdException w:name="Smart Link" w:semiHidden="1" w:unhideWhenUsed="1"/>
   </w:latentStyles>
   <w:style w:type="paragraph" w:default="1" w:styleId="Normal">
     <w:name w:val="Normal"/>
@@ -3493,6 +4232,72 @@
       <w:ind w:left="720"/>
       <w:contextualSpacing/>
     </w:pPr>
+  </w:style>
+  <w:style w:type="paragraph" w:customStyle="1" w:styleId="STTSJudulBab">
+    <w:name w:val="[STTS] Judul Bab"/>
+    <w:basedOn w:val="Normal"/>
+    <w:qFormat/>
+    <w:rsid w:val="00E30C46"/>
+    <w:pPr>
+      <w:spacing w:after="0" w:line="360" w:lineRule="auto"/>
+      <w:jc w:val="center"/>
+    </w:pPr>
+    <w:rPr>
+      <w:rFonts w:ascii="Times New Roman" w:eastAsia="Calibri" w:hAnsi="Times New Roman" w:cs="Times New Roman"/>
+      <w:b/>
+      <w:sz w:val="32"/>
+      <w:szCs w:val="28"/>
+      <w:lang w:eastAsia="en-US"/>
+    </w:rPr>
+  </w:style>
+  <w:style w:type="paragraph" w:customStyle="1" w:styleId="STTSDarftarPustakaNormal">
+    <w:name w:val="[STTS] Darftar Pustaka Normal"/>
+    <w:basedOn w:val="Normal"/>
+    <w:qFormat/>
+    <w:rsid w:val="00E30C46"/>
+    <w:pPr>
+      <w:spacing w:after="0" w:line="240" w:lineRule="auto"/>
+    </w:pPr>
+    <w:rPr>
+      <w:rFonts w:ascii="Times New Roman" w:eastAsia="Calibri" w:hAnsi="Times New Roman" w:cs="Times New Roman"/>
+      <w:sz w:val="24"/>
+      <w:lang w:eastAsia="en-US"/>
+    </w:rPr>
+  </w:style>
+  <w:style w:type="character" w:styleId="Hyperlink">
+    <w:name w:val="Hyperlink"/>
+    <w:basedOn w:val="DefaultParagraphFont"/>
+    <w:uiPriority w:val="99"/>
+    <w:unhideWhenUsed/>
+    <w:rsid w:val="001749B9"/>
+    <w:rPr>
+      <w:color w:val="0563C1" w:themeColor="hyperlink"/>
+      <w:u w:val="single"/>
+    </w:rPr>
+  </w:style>
+  <w:style w:type="character" w:styleId="UnresolvedMention">
+    <w:name w:val="Unresolved Mention"/>
+    <w:basedOn w:val="DefaultParagraphFont"/>
+    <w:uiPriority w:val="99"/>
+    <w:semiHidden/>
+    <w:unhideWhenUsed/>
+    <w:rsid w:val="001749B9"/>
+    <w:rPr>
+      <w:color w:val="605E5C"/>
+      <w:shd w:val="clear" w:color="auto" w:fill="E1DFDD"/>
+    </w:rPr>
+  </w:style>
+  <w:style w:type="character" w:styleId="FollowedHyperlink">
+    <w:name w:val="FollowedHyperlink"/>
+    <w:basedOn w:val="DefaultParagraphFont"/>
+    <w:uiPriority w:val="99"/>
+    <w:semiHidden/>
+    <w:unhideWhenUsed/>
+    <w:rsid w:val="001749B9"/>
+    <w:rPr>
+      <w:color w:val="954F72" w:themeColor="followedHyperlink"/>
+      <w:u w:val="single"/>
+    </w:rPr>
   </w:style>
 </w:styles>
 </file>
@@ -3756,4 +4561,16 @@
     </a:ext>
   </a:extLst>
 </a:theme>
+</file>
+
+<file path=customXml/item1.xml><?xml version="1.0" encoding="utf-8"?>
+<b:Sources xmlns:b="http://schemas.openxmlformats.org/officeDocument/2006/bibliography" xmlns="http://schemas.openxmlformats.org/officeDocument/2006/bibliography" SelectedStyle="\APASixthEditionOfficeOnline.xsl" StyleName="APA" Version="6"/>
+</file>
+
+<file path=customXml/itemProps1.xml><?xml version="1.0" encoding="utf-8"?>
+<ds:datastoreItem xmlns:ds="http://schemas.openxmlformats.org/officeDocument/2006/customXml" ds:itemID="{1D627FCF-419B-4233-B629-2414436620C0}">
+  <ds:schemaRefs>
+    <ds:schemaRef ds:uri="http://schemas.openxmlformats.org/officeDocument/2006/bibliography"/>
+  </ds:schemaRefs>
+</ds:datastoreItem>
 </file>
</xml_diff>